<commit_message>
Training and testing with different splits
</commit_message>
<xml_diff>
--- a/CA1.docx
+++ b/CA1.docx
@@ -2017,19 +2017,13 @@
         <w:rPr>
           <w:lang w:val="en-US"/>
         </w:rPr>
-        <w:t xml:space="preserve">The main goal of this project is to determine what is the model of a vehicle that has caused an accident. Also consider if there is a specific vehicle model that </w:t>
+        <w:t>The main goal of this project is to determine what is the model of a vehicle that has caused an accident</w:t>
       </w:r>
       <w:r>
         <w:rPr>
           <w:lang w:val="en-US"/>
         </w:rPr>
-        <w:t>tends</w:t>
-      </w:r>
-      <w:r>
-        <w:rPr>
-          <w:lang w:val="en-US"/>
-        </w:rPr>
-        <w:t xml:space="preserve"> to cause more accidents than other or if there is a particular zone where accidents occur more often.</w:t>
+        <w:t>. Vehicle models are categories in the dataset therefore a classification model would perform better than a regression one.</w:t>
       </w:r>
     </w:p>
     <w:p>
@@ -2045,7 +2039,6 @@
     <w:p>
       <w:pPr>
         <w:pStyle w:val="Heading3"/>
-        <w:ind w:left="720"/>
       </w:pPr>
       <w:bookmarkStart w:id="6" w:name="_Toc164158587"/>
       <w:r>
@@ -2056,7 +2049,6 @@
     <w:p>
       <w:pPr>
         <w:pStyle w:val="Heading3"/>
-        <w:ind w:left="720"/>
       </w:pPr>
       <w:bookmarkStart w:id="7" w:name="_Toc164158588"/>
       <w:r>
@@ -2067,7 +2059,6 @@
     <w:p>
       <w:pPr>
         <w:pStyle w:val="Heading3"/>
-        <w:ind w:left="720"/>
       </w:pPr>
       <w:bookmarkStart w:id="8" w:name="_Toc164158589"/>
       <w:r>

</xml_diff>

<commit_message>
Performing Parameter Tuning to get the best combination
</commit_message>
<xml_diff>
--- a/CA1.docx
+++ b/CA1.docx
@@ -988,7 +988,7 @@
           <w:r>
             <w:fldChar w:fldCharType="separate"/>
           </w:r>
-          <w:hyperlink w:anchor="_Toc164158582" w:history="1">
+          <w:hyperlink w:anchor="_Toc164766527" w:history="1">
             <w:r>
               <w:rPr>
                 <w:rStyle w:val="Hyperlink"/>
@@ -1015,7 +1015,7 @@
                 <w:noProof/>
                 <w:webHidden/>
               </w:rPr>
-              <w:instrText xml:space="preserve"> PAGEREF _Toc164158582 \h </w:instrText>
+              <w:instrText xml:space="preserve"> PAGEREF _Toc164766527 \h </w:instrText>
             </w:r>
             <w:r>
               <w:rPr>
@@ -1060,7 +1060,7 @@
               <w:lang w:val="en-US"/>
             </w:rPr>
           </w:pPr>
-          <w:hyperlink w:anchor="_Toc164158583" w:history="1">
+          <w:hyperlink w:anchor="_Toc164766528" w:history="1">
             <w:r>
               <w:rPr>
                 <w:rStyle w:val="Hyperlink"/>
@@ -1087,7 +1087,7 @@
                 <w:noProof/>
                 <w:webHidden/>
               </w:rPr>
-              <w:instrText xml:space="preserve"> PAGEREF _Toc164158583 \h </w:instrText>
+              <w:instrText xml:space="preserve"> PAGEREF _Toc164766528 \h </w:instrText>
             </w:r>
             <w:r>
               <w:rPr>
@@ -1132,7 +1132,7 @@
               <w:lang w:val="en-US"/>
             </w:rPr>
           </w:pPr>
-          <w:hyperlink w:anchor="_Toc164158584" w:history="1">
+          <w:hyperlink w:anchor="_Toc164766529" w:history="1">
             <w:r>
               <w:rPr>
                 <w:rStyle w:val="Hyperlink"/>
@@ -1159,7 +1159,7 @@
                 <w:noProof/>
                 <w:webHidden/>
               </w:rPr>
-              <w:instrText xml:space="preserve"> PAGEREF _Toc164158584 \h </w:instrText>
+              <w:instrText xml:space="preserve"> PAGEREF _Toc164766529 \h </w:instrText>
             </w:r>
             <w:r>
               <w:rPr>
@@ -1204,7 +1204,7 @@
               <w:lang w:val="en-US"/>
             </w:rPr>
           </w:pPr>
-          <w:hyperlink w:anchor="_Toc164158585" w:history="1">
+          <w:hyperlink w:anchor="_Toc164766530" w:history="1">
             <w:r>
               <w:rPr>
                 <w:rStyle w:val="Hyperlink"/>
@@ -1231,7 +1231,7 @@
                 <w:noProof/>
                 <w:webHidden/>
               </w:rPr>
-              <w:instrText xml:space="preserve"> PAGEREF _Toc164158585 \h </w:instrText>
+              <w:instrText xml:space="preserve"> PAGEREF _Toc164766530 \h </w:instrText>
             </w:r>
             <w:r>
               <w:rPr>
@@ -1276,7 +1276,7 @@
               <w:lang w:val="en-US"/>
             </w:rPr>
           </w:pPr>
-          <w:hyperlink w:anchor="_Toc164158586" w:history="1">
+          <w:hyperlink w:anchor="_Toc164766531" w:history="1">
             <w:r>
               <w:rPr>
                 <w:rStyle w:val="Hyperlink"/>
@@ -1303,7 +1303,7 @@
                 <w:noProof/>
                 <w:webHidden/>
               </w:rPr>
-              <w:instrText xml:space="preserve"> PAGEREF _Toc164158586 \h </w:instrText>
+              <w:instrText xml:space="preserve"> PAGEREF _Toc164766531 \h </w:instrText>
             </w:r>
             <w:r>
               <w:rPr>
@@ -1348,7 +1348,7 @@
               <w:lang w:val="en-US"/>
             </w:rPr>
           </w:pPr>
-          <w:hyperlink w:anchor="_Toc164158587" w:history="1">
+          <w:hyperlink w:anchor="_Toc164766532" w:history="1">
             <w:r>
               <w:rPr>
                 <w:rStyle w:val="Hyperlink"/>
@@ -1375,7 +1375,7 @@
                 <w:noProof/>
                 <w:webHidden/>
               </w:rPr>
-              <w:instrText xml:space="preserve"> PAGEREF _Toc164158587 \h </w:instrText>
+              <w:instrText xml:space="preserve"> PAGEREF _Toc164766532 \h </w:instrText>
             </w:r>
             <w:r>
               <w:rPr>
@@ -1420,7 +1420,7 @@
               <w:lang w:val="en-US"/>
             </w:rPr>
           </w:pPr>
-          <w:hyperlink w:anchor="_Toc164158588" w:history="1">
+          <w:hyperlink w:anchor="_Toc164766533" w:history="1">
             <w:r>
               <w:rPr>
                 <w:rStyle w:val="Hyperlink"/>
@@ -1447,7 +1447,7 @@
                 <w:noProof/>
                 <w:webHidden/>
               </w:rPr>
-              <w:instrText xml:space="preserve"> PAGEREF _Toc164158588 \h </w:instrText>
+              <w:instrText xml:space="preserve"> PAGEREF _Toc164766533 \h </w:instrText>
             </w:r>
             <w:r>
               <w:rPr>
@@ -1467,7 +1467,7 @@
                 <w:noProof/>
                 <w:webHidden/>
               </w:rPr>
-              <w:t>3</w:t>
+              <w:t>4</w:t>
             </w:r>
             <w:r>
               <w:rPr>
@@ -1492,7 +1492,7 @@
               <w:lang w:val="en-US"/>
             </w:rPr>
           </w:pPr>
-          <w:hyperlink w:anchor="_Toc164158589" w:history="1">
+          <w:hyperlink w:anchor="_Toc164766534" w:history="1">
             <w:r>
               <w:rPr>
                 <w:rStyle w:val="Hyperlink"/>
@@ -1519,7 +1519,7 @@
                 <w:noProof/>
                 <w:webHidden/>
               </w:rPr>
-              <w:instrText xml:space="preserve"> PAGEREF _Toc164158589 \h </w:instrText>
+              <w:instrText xml:space="preserve"> PAGEREF _Toc164766534 \h </w:instrText>
             </w:r>
             <w:r>
               <w:rPr>
@@ -1539,7 +1539,79 @@
                 <w:noProof/>
                 <w:webHidden/>
               </w:rPr>
-              <w:t>3</w:t>
+              <w:t>4</w:t>
+            </w:r>
+            <w:r>
+              <w:rPr>
+                <w:noProof/>
+                <w:webHidden/>
+              </w:rPr>
+              <w:fldChar w:fldCharType="end"/>
+            </w:r>
+          </w:hyperlink>
+        </w:p>
+        <w:p>
+          <w:pPr>
+            <w:pStyle w:val="TOC3"/>
+            <w:tabs>
+              <w:tab w:val="right" w:leader="dot" w:pos="9350"/>
+            </w:tabs>
+            <w:rPr>
+              <w:rFonts w:asciiTheme="minorHAnsi" w:eastAsiaTheme="minorEastAsia" w:hAnsiTheme="minorHAnsi"/>
+              <w:noProof/>
+              <w:sz w:val="24"/>
+              <w:szCs w:val="24"/>
+              <w:lang w:val="en-US"/>
+            </w:rPr>
+          </w:pPr>
+          <w:hyperlink w:anchor="_Toc164766535" w:history="1">
+            <w:r>
+              <w:rPr>
+                <w:rStyle w:val="Hyperlink"/>
+                <w:noProof/>
+              </w:rPr>
+              <w:t>Hyper Parameter Purpose</w:t>
+            </w:r>
+            <w:r>
+              <w:rPr>
+                <w:noProof/>
+                <w:webHidden/>
+              </w:rPr>
+              <w:tab/>
+            </w:r>
+            <w:r>
+              <w:rPr>
+                <w:noProof/>
+                <w:webHidden/>
+              </w:rPr>
+              <w:fldChar w:fldCharType="begin"/>
+            </w:r>
+            <w:r>
+              <w:rPr>
+                <w:noProof/>
+                <w:webHidden/>
+              </w:rPr>
+              <w:instrText xml:space="preserve"> PAGEREF _Toc164766535 \h </w:instrText>
+            </w:r>
+            <w:r>
+              <w:rPr>
+                <w:noProof/>
+                <w:webHidden/>
+              </w:rPr>
+            </w:r>
+            <w:r>
+              <w:rPr>
+                <w:noProof/>
+                <w:webHidden/>
+              </w:rPr>
+              <w:fldChar w:fldCharType="separate"/>
+            </w:r>
+            <w:r>
+              <w:rPr>
+                <w:noProof/>
+                <w:webHidden/>
+              </w:rPr>
+              <w:t>4</w:t>
             </w:r>
             <w:r>
               <w:rPr>
@@ -1564,13 +1636,13 @@
               <w:lang w:val="en-US"/>
             </w:rPr>
           </w:pPr>
-          <w:hyperlink w:anchor="_Toc164158590" w:history="1">
+          <w:hyperlink w:anchor="_Toc164766536" w:history="1">
             <w:r>
               <w:rPr>
                 <w:rStyle w:val="Hyperlink"/>
                 <w:noProof/>
               </w:rPr>
-              <w:t>Hyper Parameter Purpose</w:t>
+              <w:t>Results</w:t>
             </w:r>
             <w:r>
               <w:rPr>
@@ -1591,7 +1663,7 @@
                 <w:noProof/>
                 <w:webHidden/>
               </w:rPr>
-              <w:instrText xml:space="preserve"> PAGEREF _Toc164158590 \h </w:instrText>
+              <w:instrText xml:space="preserve"> PAGEREF _Toc164766536 \h </w:instrText>
             </w:r>
             <w:r>
               <w:rPr>
@@ -1611,7 +1683,7 @@
                 <w:noProof/>
                 <w:webHidden/>
               </w:rPr>
-              <w:t>3</w:t>
+              <w:t>4</w:t>
             </w:r>
             <w:r>
               <w:rPr>
@@ -1636,13 +1708,13 @@
               <w:lang w:val="en-US"/>
             </w:rPr>
           </w:pPr>
-          <w:hyperlink w:anchor="_Toc164158591" w:history="1">
+          <w:hyperlink w:anchor="_Toc164766537" w:history="1">
             <w:r>
               <w:rPr>
                 <w:rStyle w:val="Hyperlink"/>
                 <w:noProof/>
               </w:rPr>
-              <w:t>Results</w:t>
+              <w:t>Conclusion</w:t>
             </w:r>
             <w:r>
               <w:rPr>
@@ -1663,7 +1735,7 @@
                 <w:noProof/>
                 <w:webHidden/>
               </w:rPr>
-              <w:instrText xml:space="preserve"> PAGEREF _Toc164158591 \h </w:instrText>
+              <w:instrText xml:space="preserve"> PAGEREF _Toc164766537 \h </w:instrText>
             </w:r>
             <w:r>
               <w:rPr>
@@ -1683,7 +1755,7 @@
                 <w:noProof/>
                 <w:webHidden/>
               </w:rPr>
-              <w:t>3</w:t>
+              <w:t>4</w:t>
             </w:r>
             <w:r>
               <w:rPr>
@@ -1708,13 +1780,13 @@
               <w:lang w:val="en-US"/>
             </w:rPr>
           </w:pPr>
-          <w:hyperlink w:anchor="_Toc164158592" w:history="1">
+          <w:hyperlink w:anchor="_Toc164766538" w:history="1">
             <w:r>
               <w:rPr>
                 <w:rStyle w:val="Hyperlink"/>
                 <w:noProof/>
               </w:rPr>
-              <w:t>Conclusion</w:t>
+              <w:t>References</w:t>
             </w:r>
             <w:r>
               <w:rPr>
@@ -1735,7 +1807,7 @@
                 <w:noProof/>
                 <w:webHidden/>
               </w:rPr>
-              <w:instrText xml:space="preserve"> PAGEREF _Toc164158592 \h </w:instrText>
+              <w:instrText xml:space="preserve"> PAGEREF _Toc164766538 \h </w:instrText>
             </w:r>
             <w:r>
               <w:rPr>
@@ -1755,79 +1827,7 @@
                 <w:noProof/>
                 <w:webHidden/>
               </w:rPr>
-              <w:t>3</w:t>
-            </w:r>
-            <w:r>
-              <w:rPr>
-                <w:noProof/>
-                <w:webHidden/>
-              </w:rPr>
-              <w:fldChar w:fldCharType="end"/>
-            </w:r>
-          </w:hyperlink>
-        </w:p>
-        <w:p>
-          <w:pPr>
-            <w:pStyle w:val="TOC1"/>
-            <w:tabs>
-              <w:tab w:val="right" w:leader="dot" w:pos="9350"/>
-            </w:tabs>
-            <w:rPr>
-              <w:rFonts w:asciiTheme="minorHAnsi" w:eastAsiaTheme="minorEastAsia" w:hAnsiTheme="minorHAnsi"/>
-              <w:noProof/>
-              <w:sz w:val="24"/>
-              <w:szCs w:val="24"/>
-              <w:lang w:val="en-US"/>
-            </w:rPr>
-          </w:pPr>
-          <w:hyperlink w:anchor="_Toc164158593" w:history="1">
-            <w:r>
-              <w:rPr>
-                <w:rStyle w:val="Hyperlink"/>
-                <w:noProof/>
-              </w:rPr>
-              <w:t>References</w:t>
-            </w:r>
-            <w:r>
-              <w:rPr>
-                <w:noProof/>
-                <w:webHidden/>
-              </w:rPr>
-              <w:tab/>
-            </w:r>
-            <w:r>
-              <w:rPr>
-                <w:noProof/>
-                <w:webHidden/>
-              </w:rPr>
-              <w:fldChar w:fldCharType="begin"/>
-            </w:r>
-            <w:r>
-              <w:rPr>
-                <w:noProof/>
-                <w:webHidden/>
-              </w:rPr>
-              <w:instrText xml:space="preserve"> PAGEREF _Toc164158593 \h </w:instrText>
-            </w:r>
-            <w:r>
-              <w:rPr>
-                <w:noProof/>
-                <w:webHidden/>
-              </w:rPr>
-            </w:r>
-            <w:r>
-              <w:rPr>
-                <w:noProof/>
-                <w:webHidden/>
-              </w:rPr>
-              <w:fldChar w:fldCharType="separate"/>
-            </w:r>
-            <w:r>
-              <w:rPr>
-                <w:noProof/>
-                <w:webHidden/>
-              </w:rPr>
-              <w:t>3</w:t>
+              <w:t>4</w:t>
             </w:r>
             <w:r>
               <w:rPr>
@@ -1877,7 +1877,7 @@
       <w:pPr>
         <w:pStyle w:val="Heading1"/>
       </w:pPr>
-      <w:bookmarkStart w:id="1" w:name="_Toc164158582"/>
+      <w:bookmarkStart w:id="1" w:name="_Toc164766527"/>
       <w:r>
         <w:lastRenderedPageBreak/>
         <w:t>Introduction</w:t>
@@ -1943,7 +1943,7 @@
       <w:pPr>
         <w:pStyle w:val="Heading1"/>
       </w:pPr>
-      <w:bookmarkStart w:id="2" w:name="_Toc164158583"/>
+      <w:bookmarkStart w:id="2" w:name="_Toc164766528"/>
       <w:r>
         <w:t>Motivation</w:t>
       </w:r>
@@ -1966,7 +1966,7 @@
       <w:pPr>
         <w:pStyle w:val="Heading1"/>
       </w:pPr>
-      <w:bookmarkStart w:id="3" w:name="_Toc164158584"/>
+      <w:bookmarkStart w:id="3" w:name="_Toc164766529"/>
       <w:r>
         <w:t>Problem Domain</w:t>
       </w:r>
@@ -1982,26 +1982,44 @@
         <w:rPr>
           <w:lang w:val="en-US"/>
         </w:rPr>
-        <w:t xml:space="preserve">The current work is focused on human safety, specifically human mobility such as: pedestrians, </w:t>
-      </w:r>
-      <w:r>
-        <w:rPr>
-          <w:lang w:val="en-US"/>
-        </w:rPr>
-        <w:t>cyclists,</w:t>
-      </w:r>
-      <w:r>
-        <w:rPr>
-          <w:lang w:val="en-US"/>
-        </w:rPr>
-        <w:t xml:space="preserve"> and motorists in the busy city of New York.</w:t>
+        <w:t xml:space="preserve">The current work is focused on human safety, specifically human mobility </w:t>
+      </w:r>
+      <w:r>
+        <w:rPr>
+          <w:lang w:val="en-US"/>
+        </w:rPr>
+        <w:t>in the</w:t>
+      </w:r>
+      <w:r>
+        <w:rPr>
+          <w:lang w:val="en-US"/>
+        </w:rPr>
+        <w:t xml:space="preserve"> city of New York.</w:t>
+      </w:r>
+      <w:r>
+        <w:rPr>
+          <w:lang w:val="en-US"/>
+        </w:rPr>
+        <w:t xml:space="preserve"> </w:t>
+      </w:r>
+      <w:r>
+        <w:rPr>
+          <w:lang w:val="en-US"/>
+        </w:rPr>
+        <w:t>“</w:t>
+      </w:r>
+      <w:r>
+        <w:t>In 2022, there were 100,508 total car accidents over the course of the year, 37,848 of which involved an injury or fatality</w:t>
+      </w:r>
+      <w:r>
+        <w:t>” (Ramirez, 2023)</w:t>
       </w:r>
     </w:p>
     <w:p>
       <w:pPr>
         <w:pStyle w:val="Heading1"/>
       </w:pPr>
-      <w:bookmarkStart w:id="4" w:name="_Toc164158585"/>
+      <w:bookmarkStart w:id="4" w:name="_Toc164766530"/>
       <w:r>
         <w:t>Problem Goals</w:t>
       </w:r>
@@ -2017,20 +2035,80 @@
         <w:rPr>
           <w:lang w:val="en-US"/>
         </w:rPr>
-        <w:t>The main goal of this project is to determine what is the model of a vehicle that has caused an accident</w:t>
-      </w:r>
-      <w:r>
-        <w:rPr>
-          <w:lang w:val="en-US"/>
-        </w:rPr>
-        <w:t>. Vehicle models are categories in the dataset therefore a classification model would perform better than a regression one.</w:t>
+        <w:t>The main goal of this project is to determine the model of a vehicle that has caused an accident</w:t>
+      </w:r>
+      <w:r>
+        <w:rPr>
+          <w:lang w:val="en-US"/>
+        </w:rPr>
+        <w:t xml:space="preserve">. </w:t>
+      </w:r>
+      <w:r>
+        <w:rPr>
+          <w:lang w:val="en-US"/>
+        </w:rPr>
+        <w:t>The v</w:t>
+      </w:r>
+      <w:r>
+        <w:rPr>
+          <w:lang w:val="en-US"/>
+        </w:rPr>
+        <w:t xml:space="preserve">ehicle model </w:t>
+      </w:r>
+      <w:r>
+        <w:rPr>
+          <w:lang w:val="en-US"/>
+        </w:rPr>
+        <w:t xml:space="preserve">is the </w:t>
+      </w:r>
+      <w:r>
+        <w:rPr>
+          <w:lang w:val="en-US"/>
+        </w:rPr>
+        <w:t>target variable</w:t>
+      </w:r>
+      <w:r>
+        <w:rPr>
+          <w:lang w:val="en-US"/>
+        </w:rPr>
+        <w:t xml:space="preserve"> </w:t>
+      </w:r>
+      <w:r>
+        <w:rPr>
+          <w:lang w:val="en-US"/>
+        </w:rPr>
+        <w:t>in the dataset</w:t>
+      </w:r>
+      <w:r>
+        <w:rPr>
+          <w:lang w:val="en-US"/>
+        </w:rPr>
+        <w:t xml:space="preserve"> and is composed </w:t>
+      </w:r>
+      <w:r>
+        <w:rPr>
+          <w:lang w:val="en-US"/>
+        </w:rPr>
+        <w:t>of a limited</w:t>
+      </w:r>
+      <w:r>
+        <w:rPr>
+          <w:lang w:val="en-US"/>
+        </w:rPr>
+        <w:t xml:space="preserve"> number of items therefore a classification model will perform better than a regression one</w:t>
+      </w:r>
+      <w:r>
+        <w:rPr>
+          <w:lang w:val="en-US"/>
+        </w:rPr>
+        <w:t>.</w:t>
       </w:r>
     </w:p>
     <w:p>
       <w:pPr>
         <w:pStyle w:val="Heading1"/>
       </w:pPr>
-      <w:bookmarkStart w:id="5" w:name="_Toc164158586"/>
+      <w:bookmarkStart w:id="5" w:name="_Toc164766531"/>
       <w:r>
         <w:t>Data Management</w:t>
       </w:r>
@@ -2040,7 +2118,7 @@
       <w:pPr>
         <w:pStyle w:val="Heading3"/>
       </w:pPr>
-      <w:bookmarkStart w:id="6" w:name="_Toc164158587"/>
+      <w:bookmarkStart w:id="6" w:name="_Toc164766532"/>
       <w:r>
         <w:t>Characterization</w:t>
       </w:r>
@@ -2048,19 +2126,235 @@
     </w:p>
     <w:p>
       <w:pPr>
+        <w:rPr>
+          <w:lang w:val="en-US"/>
+        </w:rPr>
+      </w:pPr>
+      <w:r>
+        <w:rPr>
+          <w:lang w:val="en-US"/>
+        </w:rPr>
+        <w:t xml:space="preserve">The dataset has different kinds of null values where some of them </w:t>
+      </w:r>
+      <w:r>
+        <w:rPr>
+          <w:lang w:val="en-US"/>
+        </w:rPr>
+        <w:t>appear</w:t>
+      </w:r>
+      <w:r>
+        <w:rPr>
+          <w:lang w:val="en-US"/>
+        </w:rPr>
+        <w:t xml:space="preserve"> as ‘unknow’, ‘</w:t>
+      </w:r>
+      <w:r>
+        <w:rPr>
+          <w:lang w:val="en-US"/>
+        </w:rPr>
+        <w:t>Unspecified</w:t>
+      </w:r>
+      <w:r>
+        <w:rPr>
+          <w:lang w:val="en-US"/>
+        </w:rPr>
+        <w:t>’ and ‘other’. The dataset</w:t>
+      </w:r>
+      <w:r>
+        <w:rPr>
+          <w:lang w:val="en-US"/>
+        </w:rPr>
+        <w:t xml:space="preserve"> is composed of more than 2 million rows with many columns </w:t>
+      </w:r>
+      <w:r>
+        <w:rPr>
+          <w:lang w:val="en-US"/>
+        </w:rPr>
+        <w:t>that have</w:t>
+      </w:r>
+      <w:r>
+        <w:rPr>
+          <w:lang w:val="en-US"/>
+        </w:rPr>
+        <w:t xml:space="preserve"> more than 25% of missing</w:t>
+      </w:r>
+      <w:r>
+        <w:rPr>
+          <w:lang w:val="en-US"/>
+        </w:rPr>
+        <w:t xml:space="preserve"> values which </w:t>
+      </w:r>
+      <w:r>
+        <w:rPr>
+          <w:lang w:val="en-US"/>
+        </w:rPr>
+        <w:t xml:space="preserve">means that they are not representing much of the content of the dataset. The trade-off of deleting them is a price that we pay in this current project to </w:t>
+      </w:r>
+      <w:r>
+        <w:rPr>
+          <w:lang w:val="en-US"/>
+        </w:rPr>
+        <w:t>focus on improving</w:t>
+      </w:r>
+      <w:r>
+        <w:rPr>
+          <w:lang w:val="en-US"/>
+        </w:rPr>
+        <w:t xml:space="preserve"> more representative columns.</w:t>
+      </w:r>
+    </w:p>
+    <w:p>
+      <w:pPr>
+        <w:rPr>
+          <w:lang w:val="en-US"/>
+        </w:rPr>
+      </w:pPr>
+      <w:r>
+        <w:rPr>
+          <w:lang w:val="en-US"/>
+        </w:rPr>
+        <w:t xml:space="preserve">In the target variable ‘VEHICLE’ there were very low occurrences of some vehicle models of which also are not representative in comparison of the ones that have low or high occurrences. The </w:t>
+      </w:r>
+      <w:r>
+        <w:rPr>
+          <w:lang w:val="en-US"/>
+        </w:rPr>
+        <w:t>models with less than 10 occurrences were deleted from the dataset.</w:t>
+      </w:r>
+    </w:p>
+    <w:p>
+      <w:pPr>
+        <w:rPr>
+          <w:lang w:val="en-US"/>
+        </w:rPr>
+      </w:pPr>
+    </w:p>
+    <w:p>
+      <w:pPr>
+        <w:rPr>
+          <w:lang w:val="en-US"/>
+        </w:rPr>
+      </w:pPr>
+    </w:p>
+    <w:p>
+      <w:pPr>
+        <w:rPr>
+          <w:lang w:val="en-US"/>
+        </w:rPr>
+      </w:pPr>
+    </w:p>
+    <w:p>
+      <w:pPr>
         <w:pStyle w:val="Heading3"/>
       </w:pPr>
-      <w:bookmarkStart w:id="7" w:name="_Toc164158588"/>
-      <w:r>
+      <w:bookmarkStart w:id="7" w:name="_Toc164766533"/>
+      <w:r>
+        <w:lastRenderedPageBreak/>
         <w:t>Pre-processing</w:t>
       </w:r>
       <w:bookmarkEnd w:id="7"/>
     </w:p>
     <w:p>
       <w:pPr>
+        <w:rPr>
+          <w:lang w:val="en-US"/>
+        </w:rPr>
+      </w:pPr>
+      <w:r>
+        <w:rPr>
+          <w:lang w:val="en-US"/>
+        </w:rPr>
+        <w:t>The considered</w:t>
+      </w:r>
+      <w:r>
+        <w:rPr>
+          <w:lang w:val="en-US"/>
+        </w:rPr>
+        <w:t xml:space="preserve"> vehicle</w:t>
+      </w:r>
+      <w:r>
+        <w:rPr>
+          <w:lang w:val="en-US"/>
+        </w:rPr>
+        <w:t xml:space="preserve"> model categories were filled with its mode and mean for categorical and numerical columns </w:t>
+      </w:r>
+      <w:r>
+        <w:rPr>
+          <w:lang w:val="en-US"/>
+        </w:rPr>
+        <w:t>where there were missing values.</w:t>
+      </w:r>
+    </w:p>
+    <w:p>
+      <w:pPr>
+        <w:rPr>
+          <w:lang w:val="en-US"/>
+        </w:rPr>
+      </w:pPr>
+      <w:r>
+        <w:rPr>
+          <w:lang w:val="en-US"/>
+        </w:rPr>
+        <w:t xml:space="preserve">The categorical columns </w:t>
+      </w:r>
+      <w:proofErr w:type="gramStart"/>
+      <w:r>
+        <w:rPr>
+          <w:lang w:val="en-US"/>
+        </w:rPr>
+        <w:t>have to</w:t>
+      </w:r>
+      <w:proofErr w:type="gramEnd"/>
+      <w:r>
+        <w:rPr>
+          <w:lang w:val="en-US"/>
+        </w:rPr>
+        <w:t xml:space="preserve"> be encoded, it’s preferred to encode them using Hot-Encoding but there are two independent columns that has many different categories (ON_STREET and FACTOR) for that reason Label Encode are best option even thought it should be used </w:t>
+      </w:r>
+      <w:r>
+        <w:rPr>
+          <w:lang w:val="en-US"/>
+        </w:rPr>
+        <w:t>on</w:t>
+      </w:r>
+      <w:r>
+        <w:rPr>
+          <w:lang w:val="en-US"/>
+        </w:rPr>
+        <w:t xml:space="preserve"> the independent column.</w:t>
+      </w:r>
+    </w:p>
+    <w:p>
+      <w:pPr>
+        <w:rPr>
+          <w:lang w:val="en-US"/>
+        </w:rPr>
+      </w:pPr>
+      <w:r>
+        <w:rPr>
+          <w:lang w:val="en-US"/>
+        </w:rPr>
+        <w:t xml:space="preserve">The dataset has two columns representing the date and time when the accident occurs. From the date only month and day were taken because of its significance on important events and days off. The time was considered in minutes instead of </w:t>
+      </w:r>
+      <w:r>
+        <w:rPr>
+          <w:lang w:val="en-US"/>
+        </w:rPr>
+        <w:t>the Time datatype.</w:t>
+      </w:r>
+    </w:p>
+    <w:p>
+      <w:pPr>
+        <w:rPr>
+          <w:lang w:val="en-US"/>
+        </w:rPr>
+      </w:pPr>
+    </w:p>
+    <w:p>
+      <w:pPr>
         <w:pStyle w:val="Heading3"/>
       </w:pPr>
-      <w:bookmarkStart w:id="8" w:name="_Toc164158589"/>
+      <w:bookmarkStart w:id="8" w:name="_Toc164766534"/>
       <w:r>
         <w:t xml:space="preserve">Cross </w:t>
       </w:r>
@@ -2083,39 +2377,39 @@
     </w:p>
     <w:p>
       <w:pPr>
+        <w:pStyle w:val="Heading3"/>
+      </w:pPr>
+      <w:bookmarkStart w:id="9" w:name="_Toc164766535"/>
+      <w:r>
+        <w:t>Hyper Parameter Purpose</w:t>
+      </w:r>
+      <w:bookmarkEnd w:id="9"/>
+    </w:p>
+    <w:p>
+      <w:pPr>
         <w:pStyle w:val="Heading1"/>
       </w:pPr>
-      <w:bookmarkStart w:id="9" w:name="_Toc164158590"/>
-      <w:r>
-        <w:t>Hyper Parameter Purpose</w:t>
-      </w:r>
-      <w:bookmarkEnd w:id="9"/>
+      <w:bookmarkStart w:id="10" w:name="_Toc164766536"/>
+      <w:r>
+        <w:t>Results</w:t>
+      </w:r>
+      <w:bookmarkEnd w:id="10"/>
     </w:p>
     <w:p>
       <w:pPr>
         <w:pStyle w:val="Heading1"/>
       </w:pPr>
-      <w:bookmarkStart w:id="10" w:name="_Toc164158591"/>
-      <w:r>
-        <w:t>Results</w:t>
-      </w:r>
-      <w:bookmarkEnd w:id="10"/>
+      <w:bookmarkStart w:id="11" w:name="_Toc164766537"/>
+      <w:r>
+        <w:t>Conclusion</w:t>
+      </w:r>
+      <w:bookmarkEnd w:id="11"/>
     </w:p>
     <w:p>
       <w:pPr>
         <w:pStyle w:val="Heading1"/>
       </w:pPr>
-      <w:bookmarkStart w:id="11" w:name="_Toc164158592"/>
-      <w:r>
-        <w:t>Conclusion</w:t>
-      </w:r>
-      <w:bookmarkEnd w:id="11"/>
-    </w:p>
-    <w:p>
-      <w:pPr>
-        <w:pStyle w:val="Heading1"/>
-      </w:pPr>
-      <w:bookmarkStart w:id="12" w:name="_Toc164158593"/>
+      <w:bookmarkStart w:id="12" w:name="_Toc164766538"/>
       <w:r>
         <w:t>References</w:t>
       </w:r>

</xml_diff>

<commit_message>
Adding Cross Validation analysis to the document
</commit_message>
<xml_diff>
--- a/CA1.docx
+++ b/CA1.docx
@@ -2297,14 +2297,12 @@
         </w:rPr>
         <w:t xml:space="preserve">The categorical columns </w:t>
       </w:r>
-      <w:proofErr w:type="gramStart"/>
-      <w:r>
-        <w:rPr>
-          <w:lang w:val="en-US"/>
-        </w:rPr>
-        <w:t>have to</w:t>
-      </w:r>
-      <w:proofErr w:type="gramEnd"/>
+      <w:r>
+        <w:rPr>
+          <w:lang w:val="en-US"/>
+        </w:rPr>
+        <w:t>must</w:t>
+      </w:r>
       <w:r>
         <w:rPr>
           <w:lang w:val="en-US"/>
@@ -2374,6 +2372,152 @@
       <w:r>
         <w:t xml:space="preserve"> </w:t>
       </w:r>
+    </w:p>
+    <w:p>
+      <w:pPr>
+        <w:rPr>
+          <w:lang w:val="en-US"/>
+        </w:rPr>
+      </w:pPr>
+      <w:r>
+        <w:rPr>
+          <w:lang w:val="en-US"/>
+        </w:rPr>
+        <w:t>When using</w:t>
+      </w:r>
+      <w:r>
+        <w:rPr>
+          <w:lang w:val="en-US"/>
+        </w:rPr>
+        <w:t xml:space="preserve"> Cross Validation</w:t>
+      </w:r>
+      <w:r>
+        <w:rPr>
+          <w:lang w:val="en-US"/>
+        </w:rPr>
+        <w:t>, there are random selected</w:t>
+      </w:r>
+      <w:r>
+        <w:rPr>
+          <w:lang w:val="en-US"/>
+        </w:rPr>
+        <w:t xml:space="preserve"> </w:t>
+      </w:r>
+      <w:r>
+        <w:rPr>
+          <w:lang w:val="en-US"/>
+        </w:rPr>
+        <w:t xml:space="preserve">splits that are taken for the helper, and it </w:t>
+      </w:r>
+      <w:r>
+        <w:rPr>
+          <w:lang w:val="en-US"/>
+        </w:rPr>
+        <w:t xml:space="preserve">divide in </w:t>
+      </w:r>
+      <w:r>
+        <w:rPr>
+          <w:lang w:val="en-US"/>
+        </w:rPr>
+        <w:t xml:space="preserve">train and testing set that are used by the estimator. All the scores gotten </w:t>
+      </w:r>
+      <w:r>
+        <w:rPr>
+          <w:lang w:val="en-US"/>
+        </w:rPr>
+        <w:t>in the loop</w:t>
+      </w:r>
+      <w:r>
+        <w:rPr>
+          <w:lang w:val="en-US"/>
+        </w:rPr>
+        <w:t xml:space="preserve"> process are then </w:t>
+      </w:r>
+      <w:r>
+        <w:rPr>
+          <w:lang w:val="en-US"/>
+        </w:rPr>
+        <w:t>summarized in a final</w:t>
+      </w:r>
+      <w:r>
+        <w:rPr>
+          <w:lang w:val="en-US"/>
+        </w:rPr>
+        <w:t xml:space="preserve"> average</w:t>
+      </w:r>
+      <w:r>
+        <w:rPr>
+          <w:lang w:val="en-US"/>
+        </w:rPr>
+        <w:t>. Cross Validation k-folds delete the necessity of divide the dataset in Training, Validation and Testing sets.</w:t>
+      </w:r>
+      <w:r>
+        <w:rPr>
+          <w:lang w:val="en-US"/>
+        </w:rPr>
+        <w:t xml:space="preserve"> Because on every running of the helper function the k-folds are selected at random the average score would change even in the same training split</w:t>
+      </w:r>
+      <w:r>
+        <w:rPr>
+          <w:lang w:val="en-US"/>
+        </w:rPr>
+        <w:t>.</w:t>
+      </w:r>
+    </w:p>
+    <w:p>
+      <w:pPr>
+        <w:rPr>
+          <w:lang w:val="en-US"/>
+        </w:rPr>
+      </w:pPr>
+      <w:r>
+        <w:rPr>
+          <w:lang w:val="en-US"/>
+        </w:rPr>
+        <w:t xml:space="preserve">Applicating Cross Validation on the dataset and running it on all three testing splits, it gave the following best split for KNN and </w:t>
+      </w:r>
+      <w:proofErr w:type="spellStart"/>
+      <w:r>
+        <w:rPr>
+          <w:lang w:val="en-US"/>
+        </w:rPr>
+        <w:t>DecisionTreeClasifier</w:t>
+      </w:r>
+      <w:proofErr w:type="spellEnd"/>
+      <w:r>
+        <w:rPr>
+          <w:lang w:val="en-US"/>
+        </w:rPr>
+        <w:t xml:space="preserve"> models:</w:t>
+      </w:r>
+    </w:p>
+    <w:p>
+      <w:pPr>
+        <w:rPr>
+          <w:lang w:val="en-US"/>
+        </w:rPr>
+      </w:pPr>
+    </w:p>
+    <w:p>
+      <w:pPr>
+        <w:rPr>
+          <w:lang w:val="en-US"/>
+        </w:rPr>
+      </w:pPr>
+    </w:p>
+    <w:p>
+      <w:pPr>
+        <w:rPr>
+          <w:lang w:val="en-US"/>
+        </w:rPr>
+      </w:pPr>
+    </w:p>
+    <w:p>
+      <w:pPr>
+        <w:rPr>
+          <w:lang w:val="en-US"/>
+        </w:rPr>
+      </w:pPr>
     </w:p>
     <w:p>
       <w:pPr>

</xml_diff>

<commit_message>
Analysing the results and writing them
</commit_message>
<xml_diff>
--- a/CA1.docx
+++ b/CA1.docx
@@ -179,7 +179,7 @@
                     <pic:cNvPicPr/>
                   </pic:nvPicPr>
                   <pic:blipFill>
-                    <a:blip r:embed="rId5" cstate="print">
+                    <a:blip r:embed="rId6" cstate="print">
                       <a:extLst>
                         <a:ext uri="{28A0092B-C50C-407E-A947-70E740481C1C}">
                           <a14:useLocalDpi xmlns:a14="http://schemas.microsoft.com/office/drawing/2010/main" val="0"/>
@@ -988,7 +988,7 @@
           <w:r>
             <w:fldChar w:fldCharType="separate"/>
           </w:r>
-          <w:hyperlink w:anchor="_Toc164766527" w:history="1">
+          <w:hyperlink w:anchor="_Toc165019038" w:history="1">
             <w:r>
               <w:rPr>
                 <w:rStyle w:val="Hyperlink"/>
@@ -1015,7 +1015,7 @@
                 <w:noProof/>
                 <w:webHidden/>
               </w:rPr>
-              <w:instrText xml:space="preserve"> PAGEREF _Toc164766527 \h </w:instrText>
+              <w:instrText xml:space="preserve"> PAGEREF _Toc165019038 \h </w:instrText>
             </w:r>
             <w:r>
               <w:rPr>
@@ -1060,7 +1060,7 @@
               <w:lang w:val="en-US"/>
             </w:rPr>
           </w:pPr>
-          <w:hyperlink w:anchor="_Toc164766528" w:history="1">
+          <w:hyperlink w:anchor="_Toc165019039" w:history="1">
             <w:r>
               <w:rPr>
                 <w:rStyle w:val="Hyperlink"/>
@@ -1087,7 +1087,7 @@
                 <w:noProof/>
                 <w:webHidden/>
               </w:rPr>
-              <w:instrText xml:space="preserve"> PAGEREF _Toc164766528 \h </w:instrText>
+              <w:instrText xml:space="preserve"> PAGEREF _Toc165019039 \h </w:instrText>
             </w:r>
             <w:r>
               <w:rPr>
@@ -1132,7 +1132,7 @@
               <w:lang w:val="en-US"/>
             </w:rPr>
           </w:pPr>
-          <w:hyperlink w:anchor="_Toc164766529" w:history="1">
+          <w:hyperlink w:anchor="_Toc165019040" w:history="1">
             <w:r>
               <w:rPr>
                 <w:rStyle w:val="Hyperlink"/>
@@ -1159,7 +1159,7 @@
                 <w:noProof/>
                 <w:webHidden/>
               </w:rPr>
-              <w:instrText xml:space="preserve"> PAGEREF _Toc164766529 \h </w:instrText>
+              <w:instrText xml:space="preserve"> PAGEREF _Toc165019040 \h </w:instrText>
             </w:r>
             <w:r>
               <w:rPr>
@@ -1204,7 +1204,7 @@
               <w:lang w:val="en-US"/>
             </w:rPr>
           </w:pPr>
-          <w:hyperlink w:anchor="_Toc164766530" w:history="1">
+          <w:hyperlink w:anchor="_Toc165019041" w:history="1">
             <w:r>
               <w:rPr>
                 <w:rStyle w:val="Hyperlink"/>
@@ -1231,7 +1231,7 @@
                 <w:noProof/>
                 <w:webHidden/>
               </w:rPr>
-              <w:instrText xml:space="preserve"> PAGEREF _Toc164766530 \h </w:instrText>
+              <w:instrText xml:space="preserve"> PAGEREF _Toc165019041 \h </w:instrText>
             </w:r>
             <w:r>
               <w:rPr>
@@ -1276,7 +1276,7 @@
               <w:lang w:val="en-US"/>
             </w:rPr>
           </w:pPr>
-          <w:hyperlink w:anchor="_Toc164766531" w:history="1">
+          <w:hyperlink w:anchor="_Toc165019042" w:history="1">
             <w:r>
               <w:rPr>
                 <w:rStyle w:val="Hyperlink"/>
@@ -1303,7 +1303,7 @@
                 <w:noProof/>
                 <w:webHidden/>
               </w:rPr>
-              <w:instrText xml:space="preserve"> PAGEREF _Toc164766531 \h </w:instrText>
+              <w:instrText xml:space="preserve"> PAGEREF _Toc165019042 \h </w:instrText>
             </w:r>
             <w:r>
               <w:rPr>
@@ -1348,7 +1348,7 @@
               <w:lang w:val="en-US"/>
             </w:rPr>
           </w:pPr>
-          <w:hyperlink w:anchor="_Toc164766532" w:history="1">
+          <w:hyperlink w:anchor="_Toc165019043" w:history="1">
             <w:r>
               <w:rPr>
                 <w:rStyle w:val="Hyperlink"/>
@@ -1375,7 +1375,7 @@
                 <w:noProof/>
                 <w:webHidden/>
               </w:rPr>
-              <w:instrText xml:space="preserve"> PAGEREF _Toc164766532 \h </w:instrText>
+              <w:instrText xml:space="preserve"> PAGEREF _Toc165019043 \h </w:instrText>
             </w:r>
             <w:r>
               <w:rPr>
@@ -1420,7 +1420,7 @@
               <w:lang w:val="en-US"/>
             </w:rPr>
           </w:pPr>
-          <w:hyperlink w:anchor="_Toc164766533" w:history="1">
+          <w:hyperlink w:anchor="_Toc165019044" w:history="1">
             <w:r>
               <w:rPr>
                 <w:rStyle w:val="Hyperlink"/>
@@ -1447,7 +1447,7 @@
                 <w:noProof/>
                 <w:webHidden/>
               </w:rPr>
-              <w:instrText xml:space="preserve"> PAGEREF _Toc164766533 \h </w:instrText>
+              <w:instrText xml:space="preserve"> PAGEREF _Toc165019044 \h </w:instrText>
             </w:r>
             <w:r>
               <w:rPr>
@@ -1492,7 +1492,7 @@
               <w:lang w:val="en-US"/>
             </w:rPr>
           </w:pPr>
-          <w:hyperlink w:anchor="_Toc164766534" w:history="1">
+          <w:hyperlink w:anchor="_Toc165019045" w:history="1">
             <w:r>
               <w:rPr>
                 <w:rStyle w:val="Hyperlink"/>
@@ -1519,7 +1519,7 @@
                 <w:noProof/>
                 <w:webHidden/>
               </w:rPr>
-              <w:instrText xml:space="preserve"> PAGEREF _Toc164766534 \h </w:instrText>
+              <w:instrText xml:space="preserve"> PAGEREF _Toc165019045 \h </w:instrText>
             </w:r>
             <w:r>
               <w:rPr>
@@ -1564,7 +1564,7 @@
               <w:lang w:val="en-US"/>
             </w:rPr>
           </w:pPr>
-          <w:hyperlink w:anchor="_Toc164766535" w:history="1">
+          <w:hyperlink w:anchor="_Toc165019046" w:history="1">
             <w:r>
               <w:rPr>
                 <w:rStyle w:val="Hyperlink"/>
@@ -1591,7 +1591,7 @@
                 <w:noProof/>
                 <w:webHidden/>
               </w:rPr>
-              <w:instrText xml:space="preserve"> PAGEREF _Toc164766535 \h </w:instrText>
+              <w:instrText xml:space="preserve"> PAGEREF _Toc165019046 \h </w:instrText>
             </w:r>
             <w:r>
               <w:rPr>
@@ -1636,7 +1636,7 @@
               <w:lang w:val="en-US"/>
             </w:rPr>
           </w:pPr>
-          <w:hyperlink w:anchor="_Toc164766536" w:history="1">
+          <w:hyperlink w:anchor="_Toc165019047" w:history="1">
             <w:r>
               <w:rPr>
                 <w:rStyle w:val="Hyperlink"/>
@@ -1663,7 +1663,7 @@
                 <w:noProof/>
                 <w:webHidden/>
               </w:rPr>
-              <w:instrText xml:space="preserve"> PAGEREF _Toc164766536 \h </w:instrText>
+              <w:instrText xml:space="preserve"> PAGEREF _Toc165019047 \h </w:instrText>
             </w:r>
             <w:r>
               <w:rPr>
@@ -1708,7 +1708,7 @@
               <w:lang w:val="en-US"/>
             </w:rPr>
           </w:pPr>
-          <w:hyperlink w:anchor="_Toc164766537" w:history="1">
+          <w:hyperlink w:anchor="_Toc165019048" w:history="1">
             <w:r>
               <w:rPr>
                 <w:rStyle w:val="Hyperlink"/>
@@ -1735,7 +1735,7 @@
                 <w:noProof/>
                 <w:webHidden/>
               </w:rPr>
-              <w:instrText xml:space="preserve"> PAGEREF _Toc164766537 \h </w:instrText>
+              <w:instrText xml:space="preserve"> PAGEREF _Toc165019048 \h </w:instrText>
             </w:r>
             <w:r>
               <w:rPr>
@@ -1780,7 +1780,7 @@
               <w:lang w:val="en-US"/>
             </w:rPr>
           </w:pPr>
-          <w:hyperlink w:anchor="_Toc164766538" w:history="1">
+          <w:hyperlink w:anchor="_Toc165019049" w:history="1">
             <w:r>
               <w:rPr>
                 <w:rStyle w:val="Hyperlink"/>
@@ -1807,7 +1807,7 @@
                 <w:noProof/>
                 <w:webHidden/>
               </w:rPr>
-              <w:instrText xml:space="preserve"> PAGEREF _Toc164766538 \h </w:instrText>
+              <w:instrText xml:space="preserve"> PAGEREF _Toc165019049 \h </w:instrText>
             </w:r>
             <w:r>
               <w:rPr>
@@ -1877,7 +1877,7 @@
       <w:pPr>
         <w:pStyle w:val="Heading1"/>
       </w:pPr>
-      <w:bookmarkStart w:id="1" w:name="_Toc164766527"/>
+      <w:bookmarkStart w:id="1" w:name="_Toc165019038"/>
       <w:r>
         <w:lastRenderedPageBreak/>
         <w:t>Introduction</w:t>
@@ -1943,7 +1943,7 @@
       <w:pPr>
         <w:pStyle w:val="Heading1"/>
       </w:pPr>
-      <w:bookmarkStart w:id="2" w:name="_Toc164766528"/>
+      <w:bookmarkStart w:id="2" w:name="_Toc165019039"/>
       <w:r>
         <w:t>Motivation</w:t>
       </w:r>
@@ -1966,7 +1966,7 @@
       <w:pPr>
         <w:pStyle w:val="Heading1"/>
       </w:pPr>
-      <w:bookmarkStart w:id="3" w:name="_Toc164766529"/>
+      <w:bookmarkStart w:id="3" w:name="_Toc165019040"/>
       <w:r>
         <w:t>Problem Domain</w:t>
       </w:r>
@@ -2019,7 +2019,7 @@
       <w:pPr>
         <w:pStyle w:val="Heading1"/>
       </w:pPr>
-      <w:bookmarkStart w:id="4" w:name="_Toc164766530"/>
+      <w:bookmarkStart w:id="4" w:name="_Toc165019041"/>
       <w:r>
         <w:t>Problem Goals</w:t>
       </w:r>
@@ -2108,7 +2108,7 @@
       <w:pPr>
         <w:pStyle w:val="Heading1"/>
       </w:pPr>
-      <w:bookmarkStart w:id="5" w:name="_Toc164766531"/>
+      <w:bookmarkStart w:id="5" w:name="_Toc165019042"/>
       <w:r>
         <w:t>Data Management</w:t>
       </w:r>
@@ -2118,7 +2118,7 @@
       <w:pPr>
         <w:pStyle w:val="Heading3"/>
       </w:pPr>
-      <w:bookmarkStart w:id="6" w:name="_Toc164766532"/>
+      <w:bookmarkStart w:id="6" w:name="_Toc165019043"/>
       <w:r>
         <w:t>Characterization</w:t>
       </w:r>
@@ -2247,7 +2247,7 @@
       <w:pPr>
         <w:pStyle w:val="Heading3"/>
       </w:pPr>
-      <w:bookmarkStart w:id="7" w:name="_Toc164766533"/>
+      <w:bookmarkStart w:id="7" w:name="_Toc165019044"/>
       <w:r>
         <w:lastRenderedPageBreak/>
         <w:t>Pre-processing</w:t>
@@ -2352,7 +2352,7 @@
       <w:pPr>
         <w:pStyle w:val="Heading3"/>
       </w:pPr>
-      <w:bookmarkStart w:id="8" w:name="_Toc164766534"/>
+      <w:bookmarkStart w:id="8" w:name="_Toc165019045"/>
       <w:r>
         <w:t xml:space="preserve">Cross </w:t>
       </w:r>
@@ -2474,43 +2474,8 @@
         <w:rPr>
           <w:lang w:val="en-US"/>
         </w:rPr>
-        <w:t xml:space="preserve">Applicating Cross Validation on the dataset and running it on all three testing splits, it gave the following best split for KNN and </w:t>
-      </w:r>
-      <w:proofErr w:type="spellStart"/>
-      <w:r>
-        <w:rPr>
-          <w:lang w:val="en-US"/>
-        </w:rPr>
-        <w:t>DecisionTreeClasifier</w:t>
-      </w:r>
-      <w:proofErr w:type="spellEnd"/>
-      <w:r>
-        <w:rPr>
-          <w:lang w:val="en-US"/>
-        </w:rPr>
-        <w:t xml:space="preserve"> models:</w:t>
-      </w:r>
-    </w:p>
-    <w:p>
-      <w:pPr>
-        <w:rPr>
-          <w:lang w:val="en-US"/>
-        </w:rPr>
-      </w:pPr>
-    </w:p>
-    <w:p>
-      <w:pPr>
-        <w:rPr>
-          <w:lang w:val="en-US"/>
-        </w:rPr>
-      </w:pPr>
-    </w:p>
-    <w:p>
-      <w:pPr>
-        <w:rPr>
-          <w:lang w:val="en-US"/>
-        </w:rPr>
-      </w:pPr>
+        <w:t>Applicating Cross Validation on the dataset and running it on all three testing splits, it gave the following best split for KNN and DecisionTreeClasifier models:</w:t>
+      </w:r>
     </w:p>
     <w:p>
       <w:pPr>
@@ -2523,7 +2488,7 @@
       <w:pPr>
         <w:pStyle w:val="Heading3"/>
       </w:pPr>
-      <w:bookmarkStart w:id="9" w:name="_Toc164766535"/>
+      <w:bookmarkStart w:id="9" w:name="_Toc165019046"/>
       <w:r>
         <w:t>Hyper Parameter Purpose</w:t>
       </w:r>
@@ -2531,9 +2496,53 @@
     </w:p>
     <w:p>
       <w:pPr>
+        <w:rPr>
+          <w:lang w:val="en-US"/>
+        </w:rPr>
+      </w:pPr>
+      <w:r>
+        <w:rPr>
+          <w:lang w:val="en-US"/>
+        </w:rPr>
+        <w:t xml:space="preserve">Hyper Parameters </w:t>
+      </w:r>
+      <w:r>
+        <w:rPr>
+          <w:lang w:val="en-US"/>
+        </w:rPr>
+        <w:t>control</w:t>
+      </w:r>
+      <w:r>
+        <w:rPr>
+          <w:lang w:val="en-US"/>
+        </w:rPr>
+        <w:t xml:space="preserve"> the capacity of the model</w:t>
+      </w:r>
+      <w:r>
+        <w:rPr>
+          <w:lang w:val="en-US"/>
+        </w:rPr>
+        <w:t>, how flexible the model is, how many degrees of freedom it has in fitting the data. Because every dataset is different the hyperparameters that were configured to fit a model will not work for different. Without hyperparameters tunning the model tent to be overfitted which means that doesn’t generalize results.</w:t>
+      </w:r>
+    </w:p>
+    <w:p>
+      <w:pPr>
+        <w:rPr>
+          <w:lang w:val="en-US"/>
+        </w:rPr>
+      </w:pPr>
+      <w:r>
+        <w:rPr>
+          <w:lang w:val="en-US"/>
+        </w:rPr>
+        <w:t>To find the optimal split for training and testing we use cross_val_score, the helper function to apply Cross Validation for every split, that is a way of hyperparameter tunning then we got all the scores for every split, we average them and conclude which split is better based on the higher average.</w:t>
+      </w:r>
+    </w:p>
+    <w:p>
+      <w:pPr>
         <w:pStyle w:val="Heading1"/>
       </w:pPr>
-      <w:bookmarkStart w:id="10" w:name="_Toc164766536"/>
+      <w:bookmarkStart w:id="10" w:name="_Toc165019047"/>
       <w:r>
         <w:t>Results</w:t>
       </w:r>
@@ -2541,9 +2550,123 @@
     </w:p>
     <w:p>
       <w:pPr>
+        <w:pStyle w:val="ListParagraph"/>
+        <w:numPr>
+          <w:ilvl w:val="0"/>
+          <w:numId w:val="1"/>
+        </w:numPr>
+      </w:pPr>
+      <w:r>
+        <w:t xml:space="preserve">Interpret and explain the results </w:t>
+      </w:r>
+      <w:proofErr w:type="gramStart"/>
+      <w:r>
+        <w:t>obtained</w:t>
+      </w:r>
+      <w:proofErr w:type="gramEnd"/>
+    </w:p>
+    <w:p>
+      <w:pPr>
+        <w:pStyle w:val="ListParagraph"/>
+        <w:numPr>
+          <w:ilvl w:val="0"/>
+          <w:numId w:val="1"/>
+        </w:numPr>
+      </w:pPr>
+      <w:r>
+        <w:t xml:space="preserve">discuss overfitting / underfitting / </w:t>
+      </w:r>
+      <w:proofErr w:type="gramStart"/>
+      <w:r>
+        <w:t>generalization</w:t>
+      </w:r>
+      <w:proofErr w:type="gramEnd"/>
+    </w:p>
+    <w:p>
+      <w:pPr>
+        <w:pStyle w:val="ListParagraph"/>
+        <w:numPr>
+          <w:ilvl w:val="0"/>
+          <w:numId w:val="1"/>
+        </w:numPr>
+      </w:pPr>
+      <w:r>
+        <w:t xml:space="preserve">provide a rationale for the chosen models and use visualisations to support your </w:t>
+      </w:r>
+      <w:proofErr w:type="gramStart"/>
+      <w:r>
+        <w:t>findings</w:t>
+      </w:r>
+      <w:proofErr w:type="gramEnd"/>
+    </w:p>
+    <w:p>
+      <w:r>
+        <w:t xml:space="preserve">The models used have low accuracy </w:t>
+      </w:r>
+      <w:r>
+        <w:t>on the testing split</w:t>
+      </w:r>
+      <w:r>
+        <w:t xml:space="preserve">, however Decision Tree </w:t>
+      </w:r>
+      <w:r>
+        <w:t>performs</w:t>
+      </w:r>
+      <w:r>
+        <w:t xml:space="preserve"> slightly better than KNN algorithm</w:t>
+      </w:r>
+      <w:r>
+        <w:t xml:space="preserve">. </w:t>
+      </w:r>
+      <w:r>
+        <w:t>The accuracy score decreases when the testing set increases and and b</w:t>
+      </w:r>
+      <w:r>
+        <w:t>oth models have similar accuracy score on the training and testing splits even though we apply hyperparameter tunning using Cross Validation</w:t>
+      </w:r>
+      <w:r>
+        <w:t>.</w:t>
+      </w:r>
+    </w:p>
+    <w:p>
+      <w:r>
+        <w:lastRenderedPageBreak/>
+        <w:t>Overfitting refers to a model that performs good on training set but not that good on testing set so it does not generalize outputs. When looking at the scores both models got in training and testing as we say before, are close so our models are not suffering of overfitting.</w:t>
+      </w:r>
+    </w:p>
+    <w:p>
+      <w:r>
+        <w:t xml:space="preserve">Underfitting is the opposite of Overfitting, but the models’ scores are similar on </w:t>
+      </w:r>
+      <w:r>
+        <w:t>both</w:t>
+      </w:r>
+      <w:r>
+        <w:t xml:space="preserve"> </w:t>
+      </w:r>
+      <w:r>
+        <w:t>sets,</w:t>
+      </w:r>
+      <w:r>
+        <w:t xml:space="preserve"> so they are not performing as underfitted models.</w:t>
+      </w:r>
+    </w:p>
+    <w:p>
+      <w:pPr>
+        <w:rPr>
+          <w:lang w:val="es-419"/>
+        </w:rPr>
+      </w:pPr>
+      <w:r>
+        <w:t>Having that the models are neither overfitted nor underfitted we can say they generalize correctly even though the accuracy score is low that could be for other reasons.</w:t>
+      </w:r>
+    </w:p>
+    <w:p/>
+    <w:p>
+      <w:pPr>
         <w:pStyle w:val="Heading1"/>
       </w:pPr>
-      <w:bookmarkStart w:id="11" w:name="_Toc164766537"/>
+      <w:bookmarkStart w:id="11" w:name="_Toc165019048"/>
       <w:r>
         <w:t>Conclusion</w:t>
       </w:r>
@@ -2553,7 +2676,7 @@
       <w:pPr>
         <w:pStyle w:val="Heading1"/>
       </w:pPr>
-      <w:bookmarkStart w:id="12" w:name="_Toc164766538"/>
+      <w:bookmarkStart w:id="12" w:name="_Toc165019049"/>
       <w:r>
         <w:t>References</w:t>
       </w:r>
@@ -2568,6 +2691,127 @@
     </w:sectPr>
   </w:body>
 </w:document>
+</file>
+
+<file path=word/numbering.xml><?xml version="1.0" encoding="utf-8"?>
+<w:numbering xmlns:wpc="http://schemas.microsoft.com/office/word/2010/wordprocessingCanvas" xmlns:cx="http://schemas.microsoft.com/office/drawing/2014/chartex" xmlns:cx1="http://schemas.microsoft.com/office/drawing/2015/9/8/chartex" xmlns:cx2="http://schemas.microsoft.com/office/drawing/2015/10/21/chartex" xmlns:cx3="http://schemas.microsoft.com/office/drawing/2016/5/9/chartex" xmlns:cx4="http://schemas.microsoft.com/office/drawing/2016/5/10/chartex" xmlns:cx5="http://schemas.microsoft.com/office/drawing/2016/5/11/chartex" xmlns:cx6="http://schemas.microsoft.com/office/drawing/2016/5/12/chartex" xmlns:cx7="http://schemas.microsoft.com/office/drawing/2016/5/13/chartex" xmlns:cx8="http://schemas.microsoft.com/office/drawing/2016/5/14/chartex" xmlns:mc="http://schemas.openxmlformats.org/markup-compatibility/2006" xmlns:aink="http://schemas.microsoft.com/office/drawing/2016/ink" xmlns:am3d="http://schemas.microsoft.com/office/drawing/2017/model3d" xmlns:o="urn:schemas-microsoft-com:office:office" xmlns:oel="http://schemas.microsoft.com/office/2019/extlst" xmlns:r="http://schemas.openxmlformats.org/officeDocument/2006/relationships" xmlns:m="http://schemas.openxmlformats.org/officeDocument/2006/math" xmlns:v="urn:schemas-microsoft-com:vml" xmlns:wp14="http://schemas.microsoft.com/office/word/2010/wordprocessingDrawing" xmlns:wp="http://schemas.openxmlformats.org/drawingml/2006/wordprocessingDrawing" xmlns:w10="urn:schemas-microsoft-com:office:word" xmlns:w="http://schemas.openxmlformats.org/wordprocessingml/2006/main" xmlns:w14="http://schemas.microsoft.com/office/word/2010/wordml" xmlns:w15="http://schemas.microsoft.com/office/word/2012/wordml" xmlns:w16cex="http://schemas.microsoft.com/office/word/2018/wordml/cex" xmlns:w16cid="http://schemas.microsoft.com/office/word/2016/wordml/cid" xmlns:w16="http://schemas.microsoft.com/office/word/2018/wordml" xmlns:w16sdtdh="http://schemas.microsoft.com/office/word/2020/wordml/sdtdatahash" xmlns:w16se="http://schemas.microsoft.com/office/word/2015/wordml/symex" xmlns:wpg="http://schemas.microsoft.com/office/word/2010/wordprocessingGroup" xmlns:wpi="http://schemas.microsoft.com/office/word/2010/wordprocessingInk" xmlns:wne="http://schemas.microsoft.com/office/word/2006/wordml" xmlns:wps="http://schemas.microsoft.com/office/word/2010/wordprocessingShape" mc:Ignorable="w14 w15 w16se w16cid w16 w16cex w16sdtdh wp14">
+  <w:abstractNum w:abstractNumId="0" w15:restartNumberingAfterBreak="0">
+    <w:nsid w:val="257076BB"/>
+    <w:multiLevelType w:val="hybridMultilevel"/>
+    <w:tmpl w:val="55CE14AC"/>
+    <w:lvl w:ilvl="0" w:tplc="04090001">
+      <w:start w:val="1"/>
+      <w:numFmt w:val="bullet"/>
+      <w:lvlText w:val=""/>
+      <w:lvlJc w:val="left"/>
+      <w:pPr>
+        <w:ind w:left="720" w:hanging="360"/>
+      </w:pPr>
+      <w:rPr>
+        <w:rFonts w:ascii="Symbol" w:hAnsi="Symbol" w:hint="default"/>
+      </w:rPr>
+    </w:lvl>
+    <w:lvl w:ilvl="1" w:tplc="04090003" w:tentative="1">
+      <w:start w:val="1"/>
+      <w:numFmt w:val="bullet"/>
+      <w:lvlText w:val="o"/>
+      <w:lvlJc w:val="left"/>
+      <w:pPr>
+        <w:ind w:left="1440" w:hanging="360"/>
+      </w:pPr>
+      <w:rPr>
+        <w:rFonts w:ascii="Courier New" w:hAnsi="Courier New" w:cs="Courier New" w:hint="default"/>
+      </w:rPr>
+    </w:lvl>
+    <w:lvl w:ilvl="2" w:tplc="04090005" w:tentative="1">
+      <w:start w:val="1"/>
+      <w:numFmt w:val="bullet"/>
+      <w:lvlText w:val=""/>
+      <w:lvlJc w:val="left"/>
+      <w:pPr>
+        <w:ind w:left="2160" w:hanging="360"/>
+      </w:pPr>
+      <w:rPr>
+        <w:rFonts w:ascii="Wingdings" w:hAnsi="Wingdings" w:hint="default"/>
+      </w:rPr>
+    </w:lvl>
+    <w:lvl w:ilvl="3" w:tplc="04090001" w:tentative="1">
+      <w:start w:val="1"/>
+      <w:numFmt w:val="bullet"/>
+      <w:lvlText w:val=""/>
+      <w:lvlJc w:val="left"/>
+      <w:pPr>
+        <w:ind w:left="2880" w:hanging="360"/>
+      </w:pPr>
+      <w:rPr>
+        <w:rFonts w:ascii="Symbol" w:hAnsi="Symbol" w:hint="default"/>
+      </w:rPr>
+    </w:lvl>
+    <w:lvl w:ilvl="4" w:tplc="04090003" w:tentative="1">
+      <w:start w:val="1"/>
+      <w:numFmt w:val="bullet"/>
+      <w:lvlText w:val="o"/>
+      <w:lvlJc w:val="left"/>
+      <w:pPr>
+        <w:ind w:left="3600" w:hanging="360"/>
+      </w:pPr>
+      <w:rPr>
+        <w:rFonts w:ascii="Courier New" w:hAnsi="Courier New" w:cs="Courier New" w:hint="default"/>
+      </w:rPr>
+    </w:lvl>
+    <w:lvl w:ilvl="5" w:tplc="04090005" w:tentative="1">
+      <w:start w:val="1"/>
+      <w:numFmt w:val="bullet"/>
+      <w:lvlText w:val=""/>
+      <w:lvlJc w:val="left"/>
+      <w:pPr>
+        <w:ind w:left="4320" w:hanging="360"/>
+      </w:pPr>
+      <w:rPr>
+        <w:rFonts w:ascii="Wingdings" w:hAnsi="Wingdings" w:hint="default"/>
+      </w:rPr>
+    </w:lvl>
+    <w:lvl w:ilvl="6" w:tplc="04090001" w:tentative="1">
+      <w:start w:val="1"/>
+      <w:numFmt w:val="bullet"/>
+      <w:lvlText w:val=""/>
+      <w:lvlJc w:val="left"/>
+      <w:pPr>
+        <w:ind w:left="5040" w:hanging="360"/>
+      </w:pPr>
+      <w:rPr>
+        <w:rFonts w:ascii="Symbol" w:hAnsi="Symbol" w:hint="default"/>
+      </w:rPr>
+    </w:lvl>
+    <w:lvl w:ilvl="7" w:tplc="04090003" w:tentative="1">
+      <w:start w:val="1"/>
+      <w:numFmt w:val="bullet"/>
+      <w:lvlText w:val="o"/>
+      <w:lvlJc w:val="left"/>
+      <w:pPr>
+        <w:ind w:left="5760" w:hanging="360"/>
+      </w:pPr>
+      <w:rPr>
+        <w:rFonts w:ascii="Courier New" w:hAnsi="Courier New" w:cs="Courier New" w:hint="default"/>
+      </w:rPr>
+    </w:lvl>
+    <w:lvl w:ilvl="8" w:tplc="04090005" w:tentative="1">
+      <w:start w:val="1"/>
+      <w:numFmt w:val="bullet"/>
+      <w:lvlText w:val=""/>
+      <w:lvlJc w:val="left"/>
+      <w:pPr>
+        <w:ind w:left="6480" w:hanging="360"/>
+      </w:pPr>
+      <w:rPr>
+        <w:rFonts w:ascii="Wingdings" w:hAnsi="Wingdings" w:hint="default"/>
+      </w:rPr>
+    </w:lvl>
+  </w:abstractNum>
+  <w:num w:numId="1" w16cid:durableId="92628762">
+    <w:abstractNumId w:val="0"/>
+  </w:num>
+</w:numbering>
 </file>
 
 <file path=word/styles.xml><?xml version="1.0" encoding="utf-8"?>

</xml_diff>

<commit_message>
Displaying the confusion matrix with the models predictions
</commit_message>
<xml_diff>
--- a/CA1.docx
+++ b/CA1.docx
@@ -988,7 +988,7 @@
           <w:r>
             <w:fldChar w:fldCharType="separate"/>
           </w:r>
-          <w:hyperlink w:anchor="_Toc165019038" w:history="1">
+          <w:hyperlink w:anchor="_Toc165066956" w:history="1">
             <w:r>
               <w:rPr>
                 <w:rStyle w:val="Hyperlink"/>
@@ -1015,7 +1015,7 @@
                 <w:noProof/>
                 <w:webHidden/>
               </w:rPr>
-              <w:instrText xml:space="preserve"> PAGEREF _Toc165019038 \h </w:instrText>
+              <w:instrText xml:space="preserve"> PAGEREF _Toc165066956 \h </w:instrText>
             </w:r>
             <w:r>
               <w:rPr>
@@ -1060,7 +1060,7 @@
               <w:lang w:val="en-US"/>
             </w:rPr>
           </w:pPr>
-          <w:hyperlink w:anchor="_Toc165019039" w:history="1">
+          <w:hyperlink w:anchor="_Toc165066957" w:history="1">
             <w:r>
               <w:rPr>
                 <w:rStyle w:val="Hyperlink"/>
@@ -1087,7 +1087,7 @@
                 <w:noProof/>
                 <w:webHidden/>
               </w:rPr>
-              <w:instrText xml:space="preserve"> PAGEREF _Toc165019039 \h </w:instrText>
+              <w:instrText xml:space="preserve"> PAGEREF _Toc165066957 \h </w:instrText>
             </w:r>
             <w:r>
               <w:rPr>
@@ -1132,7 +1132,7 @@
               <w:lang w:val="en-US"/>
             </w:rPr>
           </w:pPr>
-          <w:hyperlink w:anchor="_Toc165019040" w:history="1">
+          <w:hyperlink w:anchor="_Toc165066958" w:history="1">
             <w:r>
               <w:rPr>
                 <w:rStyle w:val="Hyperlink"/>
@@ -1159,7 +1159,7 @@
                 <w:noProof/>
                 <w:webHidden/>
               </w:rPr>
-              <w:instrText xml:space="preserve"> PAGEREF _Toc165019040 \h </w:instrText>
+              <w:instrText xml:space="preserve"> PAGEREF _Toc165066958 \h </w:instrText>
             </w:r>
             <w:r>
               <w:rPr>
@@ -1204,7 +1204,7 @@
               <w:lang w:val="en-US"/>
             </w:rPr>
           </w:pPr>
-          <w:hyperlink w:anchor="_Toc165019041" w:history="1">
+          <w:hyperlink w:anchor="_Toc165066959" w:history="1">
             <w:r>
               <w:rPr>
                 <w:rStyle w:val="Hyperlink"/>
@@ -1231,7 +1231,7 @@
                 <w:noProof/>
                 <w:webHidden/>
               </w:rPr>
-              <w:instrText xml:space="preserve"> PAGEREF _Toc165019041 \h </w:instrText>
+              <w:instrText xml:space="preserve"> PAGEREF _Toc165066959 \h </w:instrText>
             </w:r>
             <w:r>
               <w:rPr>
@@ -1276,7 +1276,7 @@
               <w:lang w:val="en-US"/>
             </w:rPr>
           </w:pPr>
-          <w:hyperlink w:anchor="_Toc165019042" w:history="1">
+          <w:hyperlink w:anchor="_Toc165066960" w:history="1">
             <w:r>
               <w:rPr>
                 <w:rStyle w:val="Hyperlink"/>
@@ -1303,7 +1303,7 @@
                 <w:noProof/>
                 <w:webHidden/>
               </w:rPr>
-              <w:instrText xml:space="preserve"> PAGEREF _Toc165019042 \h </w:instrText>
+              <w:instrText xml:space="preserve"> PAGEREF _Toc165066960 \h </w:instrText>
             </w:r>
             <w:r>
               <w:rPr>
@@ -1348,7 +1348,7 @@
               <w:lang w:val="en-US"/>
             </w:rPr>
           </w:pPr>
-          <w:hyperlink w:anchor="_Toc165019043" w:history="1">
+          <w:hyperlink w:anchor="_Toc165066961" w:history="1">
             <w:r>
               <w:rPr>
                 <w:rStyle w:val="Hyperlink"/>
@@ -1375,7 +1375,7 @@
                 <w:noProof/>
                 <w:webHidden/>
               </w:rPr>
-              <w:instrText xml:space="preserve"> PAGEREF _Toc165019043 \h </w:instrText>
+              <w:instrText xml:space="preserve"> PAGEREF _Toc165066961 \h </w:instrText>
             </w:r>
             <w:r>
               <w:rPr>
@@ -1420,7 +1420,7 @@
               <w:lang w:val="en-US"/>
             </w:rPr>
           </w:pPr>
-          <w:hyperlink w:anchor="_Toc165019044" w:history="1">
+          <w:hyperlink w:anchor="_Toc165066962" w:history="1">
             <w:r>
               <w:rPr>
                 <w:rStyle w:val="Hyperlink"/>
@@ -1447,7 +1447,7 @@
                 <w:noProof/>
                 <w:webHidden/>
               </w:rPr>
-              <w:instrText xml:space="preserve"> PAGEREF _Toc165019044 \h </w:instrText>
+              <w:instrText xml:space="preserve"> PAGEREF _Toc165066962 \h </w:instrText>
             </w:r>
             <w:r>
               <w:rPr>
@@ -1492,7 +1492,7 @@
               <w:lang w:val="en-US"/>
             </w:rPr>
           </w:pPr>
-          <w:hyperlink w:anchor="_Toc165019045" w:history="1">
+          <w:hyperlink w:anchor="_Toc165066963" w:history="1">
             <w:r>
               <w:rPr>
                 <w:rStyle w:val="Hyperlink"/>
@@ -1519,7 +1519,7 @@
                 <w:noProof/>
                 <w:webHidden/>
               </w:rPr>
-              <w:instrText xml:space="preserve"> PAGEREF _Toc165019045 \h </w:instrText>
+              <w:instrText xml:space="preserve"> PAGEREF _Toc165066963 \h </w:instrText>
             </w:r>
             <w:r>
               <w:rPr>
@@ -1564,7 +1564,7 @@
               <w:lang w:val="en-US"/>
             </w:rPr>
           </w:pPr>
-          <w:hyperlink w:anchor="_Toc165019046" w:history="1">
+          <w:hyperlink w:anchor="_Toc165066964" w:history="1">
             <w:r>
               <w:rPr>
                 <w:rStyle w:val="Hyperlink"/>
@@ -1591,7 +1591,7 @@
                 <w:noProof/>
                 <w:webHidden/>
               </w:rPr>
-              <w:instrText xml:space="preserve"> PAGEREF _Toc165019046 \h </w:instrText>
+              <w:instrText xml:space="preserve"> PAGEREF _Toc165066964 \h </w:instrText>
             </w:r>
             <w:r>
               <w:rPr>
@@ -1636,7 +1636,7 @@
               <w:lang w:val="en-US"/>
             </w:rPr>
           </w:pPr>
-          <w:hyperlink w:anchor="_Toc165019047" w:history="1">
+          <w:hyperlink w:anchor="_Toc165066965" w:history="1">
             <w:r>
               <w:rPr>
                 <w:rStyle w:val="Hyperlink"/>
@@ -1663,7 +1663,7 @@
                 <w:noProof/>
                 <w:webHidden/>
               </w:rPr>
-              <w:instrText xml:space="preserve"> PAGEREF _Toc165019047 \h </w:instrText>
+              <w:instrText xml:space="preserve"> PAGEREF _Toc165066965 \h </w:instrText>
             </w:r>
             <w:r>
               <w:rPr>
@@ -1708,7 +1708,7 @@
               <w:lang w:val="en-US"/>
             </w:rPr>
           </w:pPr>
-          <w:hyperlink w:anchor="_Toc165019048" w:history="1">
+          <w:hyperlink w:anchor="_Toc165066966" w:history="1">
             <w:r>
               <w:rPr>
                 <w:rStyle w:val="Hyperlink"/>
@@ -1735,7 +1735,7 @@
                 <w:noProof/>
                 <w:webHidden/>
               </w:rPr>
-              <w:instrText xml:space="preserve"> PAGEREF _Toc165019048 \h </w:instrText>
+              <w:instrText xml:space="preserve"> PAGEREF _Toc165066966 \h </w:instrText>
             </w:r>
             <w:r>
               <w:rPr>
@@ -1755,7 +1755,7 @@
                 <w:noProof/>
                 <w:webHidden/>
               </w:rPr>
-              <w:t>4</w:t>
+              <w:t>5</w:t>
             </w:r>
             <w:r>
               <w:rPr>
@@ -1780,7 +1780,7 @@
               <w:lang w:val="en-US"/>
             </w:rPr>
           </w:pPr>
-          <w:hyperlink w:anchor="_Toc165019049" w:history="1">
+          <w:hyperlink w:anchor="_Toc165066967" w:history="1">
             <w:r>
               <w:rPr>
                 <w:rStyle w:val="Hyperlink"/>
@@ -1807,7 +1807,7 @@
                 <w:noProof/>
                 <w:webHidden/>
               </w:rPr>
-              <w:instrText xml:space="preserve"> PAGEREF _Toc165019049 \h </w:instrText>
+              <w:instrText xml:space="preserve"> PAGEREF _Toc165066967 \h </w:instrText>
             </w:r>
             <w:r>
               <w:rPr>
@@ -1827,7 +1827,79 @@
                 <w:noProof/>
                 <w:webHidden/>
               </w:rPr>
-              <w:t>4</w:t>
+              <w:t>5</w:t>
+            </w:r>
+            <w:r>
+              <w:rPr>
+                <w:noProof/>
+                <w:webHidden/>
+              </w:rPr>
+              <w:fldChar w:fldCharType="end"/>
+            </w:r>
+          </w:hyperlink>
+        </w:p>
+        <w:p>
+          <w:pPr>
+            <w:pStyle w:val="TOC1"/>
+            <w:tabs>
+              <w:tab w:val="right" w:leader="dot" w:pos="9350"/>
+            </w:tabs>
+            <w:rPr>
+              <w:rFonts w:asciiTheme="minorHAnsi" w:eastAsiaTheme="minorEastAsia" w:hAnsiTheme="minorHAnsi"/>
+              <w:noProof/>
+              <w:sz w:val="24"/>
+              <w:szCs w:val="24"/>
+              <w:lang w:val="en-US"/>
+            </w:rPr>
+          </w:pPr>
+          <w:hyperlink w:anchor="_Toc165066968" w:history="1">
+            <w:r>
+              <w:rPr>
+                <w:rStyle w:val="Hyperlink"/>
+                <w:noProof/>
+              </w:rPr>
+              <w:t>Project Repository</w:t>
+            </w:r>
+            <w:r>
+              <w:rPr>
+                <w:noProof/>
+                <w:webHidden/>
+              </w:rPr>
+              <w:tab/>
+            </w:r>
+            <w:r>
+              <w:rPr>
+                <w:noProof/>
+                <w:webHidden/>
+              </w:rPr>
+              <w:fldChar w:fldCharType="begin"/>
+            </w:r>
+            <w:r>
+              <w:rPr>
+                <w:noProof/>
+                <w:webHidden/>
+              </w:rPr>
+              <w:instrText xml:space="preserve"> PAGEREF _Toc165066968 \h </w:instrText>
+            </w:r>
+            <w:r>
+              <w:rPr>
+                <w:noProof/>
+                <w:webHidden/>
+              </w:rPr>
+            </w:r>
+            <w:r>
+              <w:rPr>
+                <w:noProof/>
+                <w:webHidden/>
+              </w:rPr>
+              <w:fldChar w:fldCharType="separate"/>
+            </w:r>
+            <w:r>
+              <w:rPr>
+                <w:noProof/>
+                <w:webHidden/>
+              </w:rPr>
+              <w:t>6</w:t>
             </w:r>
             <w:r>
               <w:rPr>
@@ -1877,7 +1949,7 @@
       <w:pPr>
         <w:pStyle w:val="Heading1"/>
       </w:pPr>
-      <w:bookmarkStart w:id="1" w:name="_Toc165019038"/>
+      <w:bookmarkStart w:id="1" w:name="_Toc165066956"/>
       <w:r>
         <w:lastRenderedPageBreak/>
         <w:t>Introduction</w:t>
@@ -1943,7 +2015,7 @@
       <w:pPr>
         <w:pStyle w:val="Heading1"/>
       </w:pPr>
-      <w:bookmarkStart w:id="2" w:name="_Toc165019039"/>
+      <w:bookmarkStart w:id="2" w:name="_Toc165066957"/>
       <w:r>
         <w:t>Motivation</w:t>
       </w:r>
@@ -1966,7 +2038,7 @@
       <w:pPr>
         <w:pStyle w:val="Heading1"/>
       </w:pPr>
-      <w:bookmarkStart w:id="3" w:name="_Toc165019040"/>
+      <w:bookmarkStart w:id="3" w:name="_Toc165066958"/>
       <w:r>
         <w:t>Problem Domain</w:t>
       </w:r>
@@ -2019,7 +2091,7 @@
       <w:pPr>
         <w:pStyle w:val="Heading1"/>
       </w:pPr>
-      <w:bookmarkStart w:id="4" w:name="_Toc165019041"/>
+      <w:bookmarkStart w:id="4" w:name="_Toc165066959"/>
       <w:r>
         <w:t>Problem Goals</w:t>
       </w:r>
@@ -2108,7 +2180,7 @@
       <w:pPr>
         <w:pStyle w:val="Heading1"/>
       </w:pPr>
-      <w:bookmarkStart w:id="5" w:name="_Toc165019042"/>
+      <w:bookmarkStart w:id="5" w:name="_Toc165066960"/>
       <w:r>
         <w:t>Data Management</w:t>
       </w:r>
@@ -2118,7 +2190,7 @@
       <w:pPr>
         <w:pStyle w:val="Heading3"/>
       </w:pPr>
-      <w:bookmarkStart w:id="6" w:name="_Toc165019043"/>
+      <w:bookmarkStart w:id="6" w:name="_Toc165066961"/>
       <w:r>
         <w:t>Characterization</w:t>
       </w:r>
@@ -2247,7 +2319,7 @@
       <w:pPr>
         <w:pStyle w:val="Heading3"/>
       </w:pPr>
-      <w:bookmarkStart w:id="7" w:name="_Toc165019044"/>
+      <w:bookmarkStart w:id="7" w:name="_Toc165066962"/>
       <w:r>
         <w:lastRenderedPageBreak/>
         <w:t>Pre-processing</w:t>
@@ -2352,7 +2424,7 @@
       <w:pPr>
         <w:pStyle w:val="Heading3"/>
       </w:pPr>
-      <w:bookmarkStart w:id="8" w:name="_Toc165019045"/>
+      <w:bookmarkStart w:id="8" w:name="_Toc165066963"/>
       <w:r>
         <w:t xml:space="preserve">Cross </w:t>
       </w:r>
@@ -2474,7 +2546,73 @@
         <w:rPr>
           <w:lang w:val="en-US"/>
         </w:rPr>
-        <w:t>Applicating Cross Validation on the dataset and running it on all three testing splits, it gave the following best split for KNN and DecisionTreeClasifier models:</w:t>
+        <w:t>Applicating Cross Validation on the dataset and running it on all three testing splits, it gave the following best split for KNN</w:t>
+      </w:r>
+      <w:r>
+        <w:rPr>
+          <w:lang w:val="en-US"/>
+        </w:rPr>
+        <w:t>,</w:t>
+      </w:r>
+      <w:r>
+        <w:rPr>
+          <w:lang w:val="en-US"/>
+        </w:rPr>
+        <w:t xml:space="preserve"> DecisionTreeClasifier</w:t>
+      </w:r>
+      <w:r>
+        <w:rPr>
+          <w:lang w:val="en-US"/>
+        </w:rPr>
+        <w:t xml:space="preserve"> and Random Forest</w:t>
+      </w:r>
+      <w:r>
+        <w:rPr>
+          <w:lang w:val="en-US"/>
+        </w:rPr>
+        <w:t xml:space="preserve"> models:</w:t>
+      </w:r>
+    </w:p>
+    <w:p>
+      <w:pPr>
+        <w:pStyle w:val="NoSpacing"/>
+        <w:rPr>
+          <w:lang w:val="en-US"/>
+        </w:rPr>
+      </w:pPr>
+      <w:r>
+        <w:rPr>
+          <w:lang w:val="en-US"/>
+        </w:rPr>
+        <w:t>KNN test score: 0.5000</w:t>
+      </w:r>
+    </w:p>
+    <w:p>
+      <w:pPr>
+        <w:pStyle w:val="NoSpacing"/>
+        <w:rPr>
+          <w:lang w:val="en-US"/>
+        </w:rPr>
+      </w:pPr>
+      <w:r>
+        <w:rPr>
+          <w:lang w:val="en-US"/>
+        </w:rPr>
+        <w:t>DTC test score: 0.4000</w:t>
+      </w:r>
+    </w:p>
+    <w:p>
+      <w:pPr>
+        <w:pStyle w:val="NoSpacing"/>
+        <w:rPr>
+          <w:lang w:val="en-US"/>
+        </w:rPr>
+      </w:pPr>
+      <w:r>
+        <w:rPr>
+          <w:lang w:val="en-US"/>
+        </w:rPr>
+        <w:t>RFC test score: 0.4500</w:t>
       </w:r>
     </w:p>
     <w:p>
@@ -2488,7 +2626,7 @@
       <w:pPr>
         <w:pStyle w:val="Heading3"/>
       </w:pPr>
-      <w:bookmarkStart w:id="9" w:name="_Toc165019046"/>
+      <w:bookmarkStart w:id="9" w:name="_Toc165066964"/>
       <w:r>
         <w:t>Hyper Parameter Purpose</w:t>
       </w:r>
@@ -2542,146 +2680,612 @@
       <w:pPr>
         <w:pStyle w:val="Heading1"/>
       </w:pPr>
-      <w:bookmarkStart w:id="10" w:name="_Toc165019047"/>
+      <w:bookmarkStart w:id="10" w:name="_Toc165066965"/>
       <w:r>
         <w:t>Results</w:t>
       </w:r>
       <w:bookmarkEnd w:id="10"/>
     </w:p>
     <w:p>
-      <w:pPr>
-        <w:pStyle w:val="ListParagraph"/>
-        <w:numPr>
-          <w:ilvl w:val="0"/>
-          <w:numId w:val="1"/>
-        </w:numPr>
-      </w:pPr>
-      <w:r>
-        <w:t xml:space="preserve">Interpret and explain the results </w:t>
+      <w:r>
+        <w:t xml:space="preserve">The models used have low accuracy </w:t>
+      </w:r>
+      <w:r>
+        <w:t>on the testing split</w:t>
+      </w:r>
+      <w:r>
+        <w:t xml:space="preserve">, however </w:t>
+      </w:r>
+      <w:r>
+        <w:t xml:space="preserve">Random Forest </w:t>
+      </w:r>
+      <w:r>
+        <w:t>performs</w:t>
+      </w:r>
+      <w:r>
+        <w:t xml:space="preserve"> slightly better than KNN</w:t>
+      </w:r>
+      <w:r>
+        <w:t xml:space="preserve"> and Decision Tree</w:t>
+      </w:r>
+      <w:r>
+        <w:t xml:space="preserve"> algorithm</w:t>
+      </w:r>
+      <w:r>
+        <w:t>s</w:t>
+      </w:r>
+      <w:r>
+        <w:t xml:space="preserve">. </w:t>
+      </w:r>
+      <w:r>
+        <w:t>The accuracy score decreases when the testing set increases and and b</w:t>
+      </w:r>
+      <w:r>
+        <w:t>oth models have similar accuracy score on the training and testing splits even though we apply hyperparameter tunning using Cross Validation</w:t>
+      </w:r>
+      <w:r>
+        <w:t>.</w:t>
+      </w:r>
+    </w:p>
+    <w:p/>
+    <w:p/>
+    <w:p>
+      <w:r>
+        <w:t>Overfitting refers to a model that performs good on training set but not that good on testing set so it does not generalize outputs. When looking at the scores both models got in training and testing as we say before, are close so our models are not suffering of overfitting.</w:t>
+      </w:r>
+    </w:p>
+    <w:p>
+      <w:r>
+        <w:t xml:space="preserve">Underfitting is the opposite of Overfitting, but the models’ scores are similar on </w:t>
+      </w:r>
+      <w:r>
+        <w:t>both</w:t>
+      </w:r>
+      <w:r>
+        <w:t xml:space="preserve"> </w:t>
+      </w:r>
+      <w:r>
+        <w:t>sets,</w:t>
+      </w:r>
+      <w:r>
+        <w:t xml:space="preserve"> so they are not performing as underfitted models.</w:t>
+      </w:r>
+      <w:r>
+        <w:t xml:space="preserve"> </w:t>
+      </w:r>
+      <w:r>
+        <w:t xml:space="preserve">Having that the models are neither overfitted nor underfitted we can say </w:t>
+      </w:r>
+      <w:r>
+        <w:t xml:space="preserve">that </w:t>
+      </w:r>
+      <w:r>
+        <w:t>they generalize correctly even though the accuracy score is low</w:t>
+      </w:r>
+      <w:r>
+        <w:t>.</w:t>
+      </w:r>
+    </w:p>
+    <w:p>
+      <w:r>
+        <w:t xml:space="preserve">Because our problem </w:t>
+      </w:r>
+      <w:r>
+        <w:t xml:space="preserve">is referred to find a vehicle, which </w:t>
+      </w:r>
+      <w:r>
+        <w:t xml:space="preserve">is </w:t>
+      </w:r>
+      <w:r>
+        <w:t>categorical</w:t>
+      </w:r>
+      <w:r>
+        <w:t>,</w:t>
+      </w:r>
+      <w:r>
+        <w:t xml:space="preserve"> a categorical</w:t>
+      </w:r>
+      <w:r>
+        <w:t xml:space="preserve"> model was chosen</w:t>
+      </w:r>
+      <w:r>
+        <w:t xml:space="preserve">. There are several categorical models that could be used but </w:t>
+      </w:r>
+      <w:r>
+        <w:rPr>
+          <w:b/>
+          <w:bCs/>
+        </w:rPr>
+        <w:t>K Near Neighbourhoods</w:t>
+      </w:r>
+      <w:r>
+        <w:t>,</w:t>
+      </w:r>
+      <w:r>
+        <w:t xml:space="preserve"> </w:t>
+      </w:r>
+      <w:r>
+        <w:rPr>
+          <w:b/>
+          <w:bCs/>
+        </w:rPr>
+        <w:t xml:space="preserve">Decision Tree </w:t>
+      </w:r>
+      <w:r>
+        <w:rPr>
+          <w:b/>
+          <w:bCs/>
+        </w:rPr>
+        <w:t xml:space="preserve">and Random Forest </w:t>
+      </w:r>
+      <w:r>
+        <w:rPr>
+          <w:b/>
+          <w:bCs/>
+        </w:rPr>
+        <w:t>performed good</w:t>
+      </w:r>
+      <w:r>
+        <w:t xml:space="preserve"> on the data, thus the data has more than 2 million observations.</w:t>
+      </w:r>
+    </w:p>
+    <w:p>
+      <w:r>
+        <w:drawing>
+          <wp:anchor distT="0" distB="0" distL="114300" distR="114300" simplePos="0" relativeHeight="251662336" behindDoc="0" locked="0" layoutInCell="1" allowOverlap="1" wp14:anchorId="7B33811C" wp14:editId="6AB68238">
+            <wp:simplePos x="0" y="0"/>
+            <wp:positionH relativeFrom="margin">
+              <wp:posOffset>-167640</wp:posOffset>
+            </wp:positionH>
+            <wp:positionV relativeFrom="paragraph">
+              <wp:posOffset>283210</wp:posOffset>
+            </wp:positionV>
+            <wp:extent cx="2948940" cy="2648585"/>
+            <wp:effectExtent l="0" t="0" r="3810" b="0"/>
+            <wp:wrapSquare wrapText="bothSides"/>
+            <wp:docPr id="785123652" name="Picture 1" descr="A screenshot of a computer&#10;&#10;Description automatically generated"/>
+            <wp:cNvGraphicFramePr>
+              <a:graphicFrameLocks xmlns:a="http://schemas.openxmlformats.org/drawingml/2006/main" noChangeAspect="1"/>
+            </wp:cNvGraphicFramePr>
+            <a:graphic xmlns:a="http://schemas.openxmlformats.org/drawingml/2006/main">
+              <a:graphicData uri="http://schemas.openxmlformats.org/drawingml/2006/picture">
+                <pic:pic xmlns:pic="http://schemas.openxmlformats.org/drawingml/2006/picture">
+                  <pic:nvPicPr>
+                    <pic:cNvPr id="785123652" name="Picture 1" descr="A screenshot of a computer&#10;&#10;Description automatically generated"/>
+                    <pic:cNvPicPr/>
+                  </pic:nvPicPr>
+                  <pic:blipFill>
+                    <a:blip r:embed="rId7" cstate="print">
+                      <a:extLst>
+                        <a:ext uri="{28A0092B-C50C-407E-A947-70E740481C1C}">
+                          <a14:useLocalDpi xmlns:a14="http://schemas.microsoft.com/office/drawing/2010/main" val="0"/>
+                        </a:ext>
+                      </a:extLst>
+                    </a:blip>
+                    <a:stretch>
+                      <a:fillRect/>
+                    </a:stretch>
+                  </pic:blipFill>
+                  <pic:spPr>
+                    <a:xfrm>
+                      <a:off x="0" y="0"/>
+                      <a:ext cx="2948940" cy="2648585"/>
+                    </a:xfrm>
+                    <a:prstGeom prst="rect">
+                      <a:avLst/>
+                    </a:prstGeom>
+                  </pic:spPr>
+                </pic:pic>
+              </a:graphicData>
+            </a:graphic>
+            <wp14:sizeRelH relativeFrom="margin">
+              <wp14:pctWidth>0</wp14:pctWidth>
+            </wp14:sizeRelH>
+            <wp14:sizeRelV relativeFrom="margin">
+              <wp14:pctHeight>0</wp14:pctHeight>
+            </wp14:sizeRelV>
+          </wp:anchor>
+        </w:drawing>
+      </w:r>
+    </w:p>
+    <w:p>
+      <w:r>
+        <w:drawing>
+          <wp:inline distT="0" distB="0" distL="0" distR="0" wp14:anchorId="703BCB8A" wp14:editId="03B3504B">
+            <wp:extent cx="2910840" cy="2662361"/>
+            <wp:effectExtent l="0" t="0" r="3810" b="5080"/>
+            <wp:docPr id="1562529714" name="Picture 1" descr="A diagram of a vehicle&#10;&#10;Description automatically generated"/>
+            <wp:cNvGraphicFramePr>
+              <a:graphicFrameLocks xmlns:a="http://schemas.openxmlformats.org/drawingml/2006/main" noChangeAspect="1"/>
+            </wp:cNvGraphicFramePr>
+            <a:graphic xmlns:a="http://schemas.openxmlformats.org/drawingml/2006/main">
+              <a:graphicData uri="http://schemas.openxmlformats.org/drawingml/2006/picture">
+                <pic:pic xmlns:pic="http://schemas.openxmlformats.org/drawingml/2006/picture">
+                  <pic:nvPicPr>
+                    <pic:cNvPr id="1562529714" name="Picture 1" descr="A diagram of a vehicle&#10;&#10;Description automatically generated"/>
+                    <pic:cNvPicPr/>
+                  </pic:nvPicPr>
+                  <pic:blipFill>
+                    <a:blip r:embed="rId8"/>
+                    <a:stretch>
+                      <a:fillRect/>
+                    </a:stretch>
+                  </pic:blipFill>
+                  <pic:spPr>
+                    <a:xfrm>
+                      <a:off x="0" y="0"/>
+                      <a:ext cx="2910840" cy="2662361"/>
+                    </a:xfrm>
+                    <a:prstGeom prst="rect">
+                      <a:avLst/>
+                    </a:prstGeom>
+                  </pic:spPr>
+                </pic:pic>
+              </a:graphicData>
+            </a:graphic>
+          </wp:inline>
+        </w:drawing>
+      </w:r>
+      <w:r>
+        <w:t xml:space="preserve"> </w:t>
+      </w:r>
+      <w:r>
+        <w:br w:type="textWrapping" w:clear="all"/>
+      </w:r>
+    </w:p>
+    <w:p>
+      <w:r>
+        <w:lastRenderedPageBreak/>
+        <w:drawing>
+          <wp:inline distT="0" distB="0" distL="0" distR="0" wp14:anchorId="79FEAC98" wp14:editId="456C66F4">
+            <wp:extent cx="4754880" cy="4348987"/>
+            <wp:effectExtent l="0" t="0" r="7620" b="0"/>
+            <wp:docPr id="1807006696" name="Picture 1" descr="A screenshot of a computer&#10;&#10;Description automatically generated"/>
+            <wp:cNvGraphicFramePr>
+              <a:graphicFrameLocks xmlns:a="http://schemas.openxmlformats.org/drawingml/2006/main" noChangeAspect="1"/>
+            </wp:cNvGraphicFramePr>
+            <a:graphic xmlns:a="http://schemas.openxmlformats.org/drawingml/2006/main">
+              <a:graphicData uri="http://schemas.openxmlformats.org/drawingml/2006/picture">
+                <pic:pic xmlns:pic="http://schemas.openxmlformats.org/drawingml/2006/picture">
+                  <pic:nvPicPr>
+                    <pic:cNvPr id="1807006696" name="Picture 1" descr="A screenshot of a computer&#10;&#10;Description automatically generated"/>
+                    <pic:cNvPicPr/>
+                  </pic:nvPicPr>
+                  <pic:blipFill>
+                    <a:blip r:embed="rId9"/>
+                    <a:stretch>
+                      <a:fillRect/>
+                    </a:stretch>
+                  </pic:blipFill>
+                  <pic:spPr>
+                    <a:xfrm>
+                      <a:off x="0" y="0"/>
+                      <a:ext cx="4772338" cy="4364955"/>
+                    </a:xfrm>
+                    <a:prstGeom prst="rect">
+                      <a:avLst/>
+                    </a:prstGeom>
+                  </pic:spPr>
+                </pic:pic>
+              </a:graphicData>
+            </a:graphic>
+          </wp:inline>
+        </w:drawing>
+      </w:r>
+    </w:p>
+    <w:p>
+      <w:pPr>
+        <w:jc w:val="center"/>
+      </w:pPr>
+    </w:p>
+    <w:p/>
+    <w:p>
+      <w:pPr>
+        <w:pStyle w:val="Heading1"/>
+      </w:pPr>
+      <w:bookmarkStart w:id="11" w:name="_Toc165066966"/>
+      <w:r>
+        <w:t>Conclusion</w:t>
+      </w:r>
+      <w:bookmarkEnd w:id="11"/>
+    </w:p>
+    <w:p>
+      <w:pPr>
+        <w:rPr>
+          <w:lang w:val="en-US"/>
+        </w:rPr>
+      </w:pPr>
+      <w:r>
+        <w:rPr>
+          <w:lang w:val="en-US"/>
+        </w:rPr>
+        <w:t>T</w:t>
+      </w:r>
+      <w:r>
+        <w:rPr>
+          <w:lang w:val="en-US"/>
+        </w:rPr>
+        <w:t>hree</w:t>
+      </w:r>
+      <w:r>
+        <w:rPr>
+          <w:lang w:val="en-US"/>
+        </w:rPr>
+        <w:t xml:space="preserve"> models were encountered that perform with an accuracy score above </w:t>
+      </w:r>
+      <w:r>
+        <w:rPr>
+          <w:lang w:val="en-US"/>
+        </w:rPr>
+        <w:t>0.4, t</w:t>
+      </w:r>
+      <w:r>
+        <w:rPr>
+          <w:lang w:val="en-US"/>
+        </w:rPr>
+        <w:t>hose models are KNN</w:t>
+      </w:r>
+      <w:r>
+        <w:rPr>
+          <w:lang w:val="en-US"/>
+        </w:rPr>
+        <w:t xml:space="preserve">, </w:t>
+      </w:r>
+      <w:r>
+        <w:rPr>
+          <w:lang w:val="en-US"/>
+        </w:rPr>
+        <w:t>Decision Tree</w:t>
+      </w:r>
+      <w:r>
+        <w:rPr>
+          <w:lang w:val="en-US"/>
+        </w:rPr>
+        <w:t xml:space="preserve"> and Random Forest</w:t>
+      </w:r>
+      <w:r>
+        <w:rPr>
+          <w:lang w:val="en-US"/>
+        </w:rPr>
+        <w:t xml:space="preserve">, </w:t>
+      </w:r>
+      <w:r>
+        <w:rPr>
+          <w:lang w:val="en-US"/>
+        </w:rPr>
+        <w:t>Random Forest</w:t>
+      </w:r>
+      <w:r>
+        <w:rPr>
+          <w:lang w:val="en-US"/>
+        </w:rPr>
+        <w:t xml:space="preserve"> has </w:t>
+      </w:r>
+      <w:r>
+        <w:rPr>
+          <w:lang w:val="en-US"/>
+        </w:rPr>
+        <w:t>a slightly</w:t>
+      </w:r>
+      <w:r>
+        <w:rPr>
+          <w:lang w:val="en-US"/>
+        </w:rPr>
+        <w:t xml:space="preserve"> higher score which </w:t>
+      </w:r>
+      <w:r>
+        <w:rPr>
+          <w:lang w:val="en-US"/>
+        </w:rPr>
+        <w:t>makes</w:t>
+      </w:r>
+      <w:r>
+        <w:rPr>
+          <w:lang w:val="en-US"/>
+        </w:rPr>
+        <w:t xml:space="preserve"> it the best option </w:t>
+      </w:r>
+      <w:r>
+        <w:rPr>
+          <w:lang w:val="en-US"/>
+        </w:rPr>
+        <w:t>but there is still room for improvement</w:t>
+      </w:r>
+      <w:r>
+        <w:rPr>
+          <w:lang w:val="en-US"/>
+        </w:rPr>
+        <w:t>.</w:t>
+      </w:r>
+      <w:r>
+        <w:rPr>
+          <w:lang w:val="en-US"/>
+        </w:rPr>
+        <w:t xml:space="preserve"> The score is not reflecting a model that possibly could be in production, there might be considerations and recheck</w:t>
+      </w:r>
+      <w:r>
+        <w:rPr>
+          <w:lang w:val="en-US"/>
+        </w:rPr>
+        <w:t>ing</w:t>
+      </w:r>
+      <w:r>
+        <w:rPr>
+          <w:lang w:val="en-US"/>
+        </w:rPr>
+        <w:t xml:space="preserve"> the data</w:t>
+      </w:r>
+      <w:r>
+        <w:rPr>
+          <w:lang w:val="en-US"/>
+        </w:rPr>
+        <w:t xml:space="preserve"> to </w:t>
       </w:r>
       <w:proofErr w:type="gramStart"/>
       <w:r>
-        <w:t>obtained</w:t>
+        <w:rPr>
+          <w:lang w:val="en-US"/>
+        </w:rPr>
+        <w:t>make</w:t>
+      </w:r>
+      <w:r>
+        <w:rPr>
+          <w:lang w:val="en-US"/>
+        </w:rPr>
+        <w:t xml:space="preserve"> adjustments</w:t>
       </w:r>
       <w:proofErr w:type="gramEnd"/>
-    </w:p>
-    <w:p>
-      <w:pPr>
-        <w:pStyle w:val="ListParagraph"/>
-        <w:numPr>
-          <w:ilvl w:val="0"/>
-          <w:numId w:val="1"/>
-        </w:numPr>
-      </w:pPr>
-      <w:r>
-        <w:t xml:space="preserve">discuss overfitting / underfitting / </w:t>
-      </w:r>
-      <w:proofErr w:type="gramStart"/>
-      <w:r>
-        <w:t>generalization</w:t>
-      </w:r>
-      <w:proofErr w:type="gramEnd"/>
-    </w:p>
-    <w:p>
-      <w:pPr>
-        <w:pStyle w:val="ListParagraph"/>
-        <w:numPr>
-          <w:ilvl w:val="0"/>
-          <w:numId w:val="1"/>
-        </w:numPr>
-      </w:pPr>
-      <w:r>
-        <w:t xml:space="preserve">provide a rationale for the chosen models and use visualisations to support your </w:t>
-      </w:r>
-      <w:proofErr w:type="gramStart"/>
-      <w:r>
-        <w:t>findings</w:t>
-      </w:r>
-      <w:proofErr w:type="gramEnd"/>
-    </w:p>
-    <w:p>
-      <w:r>
-        <w:t xml:space="preserve">The models used have low accuracy </w:t>
-      </w:r>
-      <w:r>
-        <w:t>on the testing split</w:t>
-      </w:r>
-      <w:r>
-        <w:t xml:space="preserve">, however Decision Tree </w:t>
-      </w:r>
-      <w:r>
-        <w:t>performs</w:t>
-      </w:r>
-      <w:r>
-        <w:t xml:space="preserve"> slightly better than KNN algorithm</w:t>
-      </w:r>
-      <w:r>
-        <w:t xml:space="preserve">. </w:t>
-      </w:r>
-      <w:r>
-        <w:t>The accuracy score decreases when the testing set increases and and b</w:t>
-      </w:r>
-      <w:r>
-        <w:t>oth models have similar accuracy score on the training and testing splits even though we apply hyperparameter tunning using Cross Validation</w:t>
-      </w:r>
-      <w:r>
-        <w:t>.</w:t>
-      </w:r>
-    </w:p>
-    <w:p>
-      <w:r>
-        <w:lastRenderedPageBreak/>
-        <w:t>Overfitting refers to a model that performs good on training set but not that good on testing set so it does not generalize outputs. When looking at the scores both models got in training and testing as we say before, are close so our models are not suffering of overfitting.</w:t>
-      </w:r>
-    </w:p>
-    <w:p>
-      <w:r>
-        <w:t xml:space="preserve">Underfitting is the opposite of Overfitting, but the models’ scores are similar on </w:t>
-      </w:r>
-      <w:r>
-        <w:t>both</w:t>
-      </w:r>
-      <w:r>
-        <w:t xml:space="preserve"> </w:t>
-      </w:r>
-      <w:r>
-        <w:t>sets,</w:t>
-      </w:r>
-      <w:r>
-        <w:t xml:space="preserve"> so they are not performing as underfitted models.</w:t>
-      </w:r>
-    </w:p>
-    <w:p>
-      <w:pPr>
-        <w:rPr>
-          <w:lang w:val="es-419"/>
-        </w:rPr>
-      </w:pPr>
-      <w:r>
-        <w:t>Having that the models are neither overfitted nor underfitted we can say they generalize correctly even though the accuracy score is low that could be for other reasons.</w:t>
-      </w:r>
-    </w:p>
-    <w:p/>
+      <w:r>
+        <w:rPr>
+          <w:lang w:val="en-US"/>
+        </w:rPr>
+        <w:t xml:space="preserve"> as to get</w:t>
+      </w:r>
+      <w:r>
+        <w:rPr>
+          <w:lang w:val="en-US"/>
+        </w:rPr>
+        <w:t xml:space="preserve"> better performance.</w:t>
+      </w:r>
+    </w:p>
     <w:p>
       <w:pPr>
         <w:pStyle w:val="Heading1"/>
       </w:pPr>
-      <w:bookmarkStart w:id="11" w:name="_Toc165019048"/>
-      <w:r>
-        <w:t>Conclusion</w:t>
-      </w:r>
-      <w:bookmarkEnd w:id="11"/>
-    </w:p>
-    <w:p>
-      <w:pPr>
-        <w:pStyle w:val="Heading1"/>
-      </w:pPr>
-      <w:bookmarkStart w:id="12" w:name="_Toc165019049"/>
+      <w:bookmarkStart w:id="12" w:name="_Toc165066967"/>
       <w:r>
         <w:t>References</w:t>
       </w:r>
       <w:bookmarkEnd w:id="0"/>
       <w:bookmarkEnd w:id="12"/>
+    </w:p>
+    <w:p>
+      <w:pPr>
+        <w:pStyle w:val="NormalWeb"/>
+        <w:spacing w:before="0" w:beforeAutospacing="0" w:after="0" w:afterAutospacing="0" w:line="480" w:lineRule="auto"/>
+        <w:ind w:left="720" w:hanging="720"/>
+      </w:pPr>
+      <w:r>
+        <w:t xml:space="preserve">Goyal, Chirag. “Missing Values | Treat Missing Values in Categorical Variables.” </w:t>
+      </w:r>
+      <w:r>
+        <w:rPr>
+          <w:i/>
+          <w:iCs/>
+        </w:rPr>
+        <w:t>Analytics Vidhya</w:t>
+      </w:r>
+      <w:r>
+        <w:t>, 27 Apr. 2021, www.analyticsvidhya.com/blog/2021/04/how-to-handle-missing-values-of-categorical-variables/.</w:t>
+      </w:r>
+    </w:p>
+    <w:p>
+      <w:pPr>
+        <w:pStyle w:val="NormalWeb"/>
+        <w:spacing w:before="0" w:beforeAutospacing="0" w:after="0" w:afterAutospacing="0" w:line="480" w:lineRule="auto"/>
+        <w:ind w:left="720" w:hanging="720"/>
+      </w:pPr>
+      <w:r>
+        <w:lastRenderedPageBreak/>
+        <w:t xml:space="preserve">Ramirez, Adam, and Christy Bieber. “NYC Car Accident Statistics in 2023 – Forbes Advisor.” </w:t>
+      </w:r>
+      <w:r>
+        <w:rPr>
+          <w:i/>
+          <w:iCs/>
+        </w:rPr>
+        <w:t>Www.forbes.com</w:t>
+      </w:r>
+      <w:r>
+        <w:t>, 30 June 2023, www.forbes.com/advisor/legal/nyc-car-accident-statistics/.</w:t>
+      </w:r>
+    </w:p>
+    <w:p>
+      <w:pPr>
+        <w:pStyle w:val="NormalWeb"/>
+        <w:spacing w:before="0" w:beforeAutospacing="0" w:after="0" w:afterAutospacing="0" w:line="480" w:lineRule="auto"/>
+        <w:ind w:left="720" w:hanging="720"/>
+      </w:pPr>
+      <w:proofErr w:type="spellStart"/>
+      <w:r>
+        <w:t>SciKit</w:t>
+      </w:r>
+      <w:proofErr w:type="spellEnd"/>
+      <w:r>
+        <w:t xml:space="preserve">-Learn. “3.1. Cross-Validation: Evaluating Estimator Performance — Scikit-Learn 0.21.3 Documentation.” </w:t>
+      </w:r>
+      <w:r>
+        <w:rPr>
+          <w:i/>
+          <w:iCs/>
+        </w:rPr>
+        <w:t>Scikit-Learn.org</w:t>
+      </w:r>
+      <w:r>
+        <w:t>, 2009, scikit-learn.org/stable/modules/cross_validation.html.</w:t>
+      </w:r>
+    </w:p>
+    <w:p>
+      <w:pPr>
+        <w:rPr>
+          <w:lang w:val="en-US"/>
+        </w:rPr>
+      </w:pPr>
+    </w:p>
+    <w:p>
+      <w:pPr>
+        <w:pStyle w:val="Heading1"/>
+      </w:pPr>
+      <w:bookmarkStart w:id="13" w:name="_Toc165066968"/>
+      <w:r>
+        <w:t>Project Repository</w:t>
+      </w:r>
+      <w:bookmarkEnd w:id="13"/>
+    </w:p>
+    <w:p>
+      <w:pPr>
+        <w:rPr>
+          <w:sz w:val="24"/>
+          <w:szCs w:val="24"/>
+          <w:lang w:val="en-US"/>
+        </w:rPr>
+      </w:pPr>
+      <w:hyperlink r:id="rId10" w:history="1">
+        <w:r>
+          <w:rPr>
+            <w:rStyle w:val="Hyperlink"/>
+            <w:sz w:val="24"/>
+            <w:szCs w:val="24"/>
+            <w:lang w:val="en-US"/>
+          </w:rPr>
+          <w:t>https://github.com/crzjothda/mach</w:t>
+        </w:r>
+        <w:r>
+          <w:rPr>
+            <w:rStyle w:val="Hyperlink"/>
+            <w:sz w:val="24"/>
+            <w:szCs w:val="24"/>
+            <w:lang w:val="en-US"/>
+          </w:rPr>
+          <w:t>l</w:t>
+        </w:r>
+        <w:r>
+          <w:rPr>
+            <w:rStyle w:val="Hyperlink"/>
+            <w:sz w:val="24"/>
+            <w:szCs w:val="24"/>
+            <w:lang w:val="en-US"/>
+          </w:rPr>
+          <w:t>earning-ca1</w:t>
+        </w:r>
+      </w:hyperlink>
+    </w:p>
+    <w:p>
+      <w:pPr>
+        <w:rPr>
+          <w:lang w:val="en-US"/>
+        </w:rPr>
+      </w:pPr>
     </w:p>
     <w:sectPr>
       <w:pgSz w:w="12240" w:h="15840"/>
@@ -3852,6 +4456,62 @@
       <w:ind w:left="440"/>
     </w:pPr>
   </w:style>
+  <w:style w:type="paragraph" w:styleId="NormalWeb">
+    <w:name w:val="Normal (Web)"/>
+    <w:basedOn w:val="Normal"/>
+    <w:uiPriority w:val="99"/>
+    <w:semiHidden/>
+    <w:unhideWhenUsed/>
+    <w:rsid w:val="00921C4E"/>
+    <w:pPr>
+      <w:spacing w:before="100" w:beforeAutospacing="1" w:after="100" w:afterAutospacing="1" w:line="240" w:lineRule="auto"/>
+    </w:pPr>
+    <w:rPr>
+      <w:rFonts w:ascii="Times New Roman" w:eastAsia="Times New Roman" w:hAnsi="Times New Roman" w:cs="Times New Roman"/>
+      <w:kern w:val="0"/>
+      <w:sz w:val="24"/>
+      <w:szCs w:val="24"/>
+      <w:lang w:val="en-US"/>
+      <w14:ligatures w14:val="none"/>
+    </w:rPr>
+  </w:style>
+  <w:style w:type="character" w:styleId="UnresolvedMention">
+    <w:name w:val="Unresolved Mention"/>
+    <w:basedOn w:val="DefaultParagraphFont"/>
+    <w:uiPriority w:val="99"/>
+    <w:semiHidden/>
+    <w:unhideWhenUsed/>
+    <w:rsid w:val="00267EB2"/>
+    <w:rPr>
+      <w:color w:val="605E5C"/>
+      <w:shd w:val="clear" w:color="auto" w:fill="E1DFDD"/>
+    </w:rPr>
+  </w:style>
+  <w:style w:type="character" w:styleId="FollowedHyperlink">
+    <w:name w:val="FollowedHyperlink"/>
+    <w:basedOn w:val="DefaultParagraphFont"/>
+    <w:uiPriority w:val="99"/>
+    <w:semiHidden/>
+    <w:unhideWhenUsed/>
+    <w:rsid w:val="00267EB2"/>
+    <w:rPr>
+      <w:color w:val="96607D" w:themeColor="followedHyperlink"/>
+      <w:u w:val="single"/>
+    </w:rPr>
+  </w:style>
+  <w:style w:type="paragraph" w:styleId="NoSpacing">
+    <w:name w:val="No Spacing"/>
+    <w:uiPriority w:val="1"/>
+    <w:qFormat/>
+    <w:rsid w:val="00EC4421"/>
+    <w:pPr>
+      <w:spacing w:after="0" w:line="240" w:lineRule="auto"/>
+    </w:pPr>
+    <w:rPr>
+      <w:rFonts w:ascii="Calibri" w:hAnsi="Calibri"/>
+      <w:lang w:val="en-IE"/>
+    </w:rPr>
+  </w:style>
 </w:styles>
 </file>
 

</xml_diff>